<commit_message>
Made edits to intro, objective and methods.
</commit_message>
<xml_diff>
--- a/markdown/hsi_summary_for_mra.docx
+++ b/markdown/hsi_summary_for_mra.docx
@@ -175,7 +175,7 @@
       <w:pPr>
         <w:pStyle w:val="Heading1"/>
       </w:pPr>
-      <w:bookmarkStart w:id="20" w:name="introduction"/>
+      <w:bookmarkStart w:name="introduction" w:id="20"/>
       <w:r>
         <w:t xml:space="preserve">Introduction</w:t>
       </w:r>
@@ -245,7 +245,7 @@
       <w:pPr>
         <w:pStyle w:val="Heading2"/>
       </w:pPr>
-      <w:bookmarkStart w:id="21" w:name="objective"/>
+      <w:bookmarkStart w:name="objective" w:id="21"/>
       <w:r>
         <w:t xml:space="preserve">Objective</w:t>
       </w:r>
@@ -272,7 +272,7 @@
       <w:pPr>
         <w:pStyle w:val="Heading1"/>
       </w:pPr>
-      <w:bookmarkStart w:id="22" w:name="methods"/>
+      <w:bookmarkStart w:name="methods" w:id="22"/>
       <w:r>
         <w:t xml:space="preserve">Methods</w:t>
       </w:r>
@@ -519,7 +519,7 @@
       <w:pPr>
         <w:pStyle w:val="Heading2"/>
       </w:pPr>
-      <w:bookmarkStart w:id="25" w:name="habitat-suitability"/>
+      <w:bookmarkStart w:name="habitat-suitability" w:id="25"/>
       <w:r>
         <w:t xml:space="preserve">Habitat Suitability</w:t>
       </w:r>
@@ -565,15 +565,15 @@
         <w:drawing>
           <wp:inline>
             <wp:extent cx="5943600" cy="3396342"/>
-            <wp:effectExtent b="0" l="0" r="0" t="0"/>
-            <wp:docPr descr="Figure 1: Suitability indices at varying depths and velocities for juvenile rearing and adult spawning for Chinook salmon from Maret et al. (2006)." title="" id="1" name="Picture"/>
+            <wp:effectExtent l="0" t="0" r="0" b="0"/>
+            <wp:docPr id="1" name="Picture" descr="Figure 1: Suitability indices at varying depths and velocities for juvenile rearing and adult spawning for Chinook salmon from Maret et al. (2006)." title=""/>
             <a:graphic>
               <a:graphicData uri="http://schemas.openxmlformats.org/drawingml/2006/picture">
                 <pic:pic>
                   <pic:nvPicPr>
-                    <pic:cNvPr descr="hsi_summary_for_mra_files/figure-docx/chnk-hsi-1.png" id="0" name="Picture"/>
+                    <pic:cNvPr id="0" name="Picture" descr="hsi_summary_for_mra_files/figure-docx/chnk-hsi-1.png"/>
                     <pic:cNvPicPr>
-                      <a:picLocks noChangeArrowheads="1" noChangeAspect="1"/>
+                      <a:picLocks noChangeAspect="1" noChangeArrowheads="1"/>
                     </pic:cNvPicPr>
                   </pic:nvPicPr>
                   <pic:blipFill>
@@ -620,15 +620,15 @@
         <w:drawing>
           <wp:inline>
             <wp:extent cx="5943600" cy="3396342"/>
-            <wp:effectExtent b="0" l="0" r="0" t="0"/>
-            <wp:docPr descr="Figure 2: Suitability indices at varying depths and velocities for juvenile rearing and adult spawning for steelhead from Maret et al. (2006)." title="" id="1" name="Picture"/>
+            <wp:effectExtent l="0" t="0" r="0" b="0"/>
+            <wp:docPr id="1" name="Picture" descr="Figure 2: Suitability indices at varying depths and velocities for juvenile rearing and adult spawning for steelhead from Maret et al. (2006)." title=""/>
             <a:graphic>
               <a:graphicData uri="http://schemas.openxmlformats.org/drawingml/2006/picture">
                 <pic:pic>
                   <pic:nvPicPr>
-                    <pic:cNvPr descr="hsi_summary_for_mra_files/figure-docx/sthd-hsi-1.png" id="0" name="Picture"/>
+                    <pic:cNvPr id="0" name="Picture" descr="hsi_summary_for_mra_files/figure-docx/sthd-hsi-1.png"/>
                     <pic:cNvPicPr>
-                      <a:picLocks noChangeArrowheads="1" noChangeAspect="1"/>
+                      <a:picLocks noChangeAspect="1" noChangeArrowheads="1"/>
                     </pic:cNvPicPr>
                   </pic:nvPicPr>
                   <pic:blipFill>
@@ -671,7 +671,7 @@
       <w:pPr>
         <w:pStyle w:val="Heading2"/>
       </w:pPr>
-      <w:bookmarkStart w:id="28" w:name="scenarios"/>
+      <w:bookmarkStart w:name="scenarios" w:id="28"/>
       <w:r>
         <w:t xml:space="preserve">Scenarios</w:t>
       </w:r>
@@ -688,7 +688,7 @@
     <w:tbl>
       <w:tblPr>
         <w:tblStyle w:val="Table"/>
-        <w:tblW w:type="pct" w:w="0.0"/>
+        <w:tblW w:w="0.0" w:type="pct"/>
         <w:tblLook w:firstRow="1"/>
         <w:tblCaption w:val="Table 1: Scenarios for which we evaluated the composite suitability (depth &amp; velocity) within geomorphic reaches including the corresponding depth and velocity rasters used for each scenario."/>
       </w:tblPr>
@@ -2577,7 +2577,7 @@
       <w:pPr>
         <w:pStyle w:val="Heading1"/>
       </w:pPr>
-      <w:bookmarkStart w:id="29" w:name="results"/>
+      <w:bookmarkStart w:name="results" w:id="29"/>
       <w:r>
         <w:t xml:space="preserve">Results</w:t>
       </w:r>
@@ -2610,7 +2610,7 @@
       <w:pPr>
         <w:pStyle w:val="Heading2"/>
       </w:pPr>
-      <w:bookmarkStart w:id="30" w:name="upper-lemhi"/>
+      <w:bookmarkStart w:name="upper-lemhi" w:id="30"/>
       <w:r>
         <w:t xml:space="preserve">Upper Lemhi</w:t>
       </w:r>
@@ -2644,15 +2644,15 @@
         <w:drawing>
           <wp:inline>
             <wp:extent cx="5943600" cy="5943600"/>
-            <wp:effectExtent b="0" l="0" r="0" t="0"/>
-            <wp:docPr descr="Figure 3: Violin plots showing the distribution of composite suitability values (geometric mean of depth and velocity suitability) across geomorphic reaches in the Upper Lemhi valley segment. Results for both Chinook salmon and steelhead and for three lifestages (adult spawning, juvenile summer rearing, juvenile winter rearing) are shown. The bottom panel shows the proportion of each geometric reach classified as simple, mixed, or complex." title="" id="1" name="Picture"/>
+            <wp:effectExtent l="0" t="0" r="0" b="0"/>
+            <wp:docPr id="1" name="Picture" descr="Figure 3: Violin plots showing the distribution of composite suitability values (geometric mean of depth and velocity suitability) across geomorphic reaches in the Upper Lemhi valley segment. Results for both Chinook salmon and steelhead and for three lifestages (adult spawning, juvenile summer rearing, juvenile winter rearing) are shown. The bottom panel shows the proportion of each geometric reach classified as simple, mixed, or complex." title=""/>
             <a:graphic>
               <a:graphicData uri="http://schemas.openxmlformats.org/drawingml/2006/picture">
                 <pic:pic>
                   <pic:nvPicPr>
-                    <pic:cNvPr descr="hsi_summary_for_mra_files/figure-docx/ul-plot-1.png" id="0" name="Picture"/>
+                    <pic:cNvPr id="0" name="Picture" descr="hsi_summary_for_mra_files/figure-docx/ul-plot-1.png"/>
                     <pic:cNvPicPr>
-                      <a:picLocks noChangeArrowheads="1" noChangeAspect="1"/>
+                      <a:picLocks noChangeAspect="1" noChangeArrowheads="1"/>
                     </pic:cNvPicPr>
                   </pic:nvPicPr>
                   <pic:blipFill>
@@ -2719,15 +2719,15 @@
         <w:drawing>
           <wp:inline>
             <wp:extent cx="5943600" cy="3396342"/>
-            <wp:effectExtent b="0" l="0" r="0" t="0"/>
-            <wp:docPr descr="Figure 4: Map showing the mean composite suitability by life stage and across geomorphic reaches for Chinook salmon and steelhead in the Upper Lemhi valley segment." title="" id="1" name="Picture"/>
+            <wp:effectExtent l="0" t="0" r="0" b="0"/>
+            <wp:docPr id="1" name="Picture" descr="Figure 4: Map showing the mean composite suitability by life stage and across geomorphic reaches for Chinook salmon and steelhead in the Upper Lemhi valley segment." title=""/>
             <a:graphic>
               <a:graphicData uri="http://schemas.openxmlformats.org/drawingml/2006/picture">
                 <pic:pic>
                   <pic:nvPicPr>
-                    <pic:cNvPr descr="hsi_summary_for_mra_files/figure-docx/ul-map-1.png" id="0" name="Picture"/>
+                    <pic:cNvPr id="0" name="Picture" descr="hsi_summary_for_mra_files/figure-docx/ul-map-1.png"/>
                     <pic:cNvPicPr>
-                      <a:picLocks noChangeArrowheads="1" noChangeAspect="1"/>
+                      <a:picLocks noChangeAspect="1" noChangeArrowheads="1"/>
                     </pic:cNvPicPr>
                   </pic:nvPicPr>
                   <pic:blipFill>
@@ -2770,7 +2770,7 @@
       <w:pPr>
         <w:pStyle w:val="Heading2"/>
       </w:pPr>
-      <w:bookmarkStart w:id="33" w:name="lower-lemhi"/>
+      <w:bookmarkStart w:name="lower-lemhi" w:id="33"/>
       <w:r>
         <w:t xml:space="preserve">Lower Lemhi</w:t>
       </w:r>
@@ -2804,15 +2804,15 @@
         <w:drawing>
           <wp:inline>
             <wp:extent cx="5943600" cy="5943600"/>
-            <wp:effectExtent b="0" l="0" r="0" t="0"/>
-            <wp:docPr descr="Figure 5: Violin plots showing the distribution of composite suitability values (geometric mean of depth and velocity suitability) across geomorphic reaches in the Lpper Lemhi valley segment. Results for both Chinook salmon and steelhead and for three lifestages (adult spawning, juvenile summer rearing, juvenile winter rearing) are shown. The bottom panel shows the proportion of each geometric reach classified as simple, mixed, or complex." title="" id="1" name="Picture"/>
+            <wp:effectExtent l="0" t="0" r="0" b="0"/>
+            <wp:docPr id="1" name="Picture" descr="Figure 5: Violin plots showing the distribution of composite suitability values (geometric mean of depth and velocity suitability) across geomorphic reaches in the Lpper Lemhi valley segment. Results for both Chinook salmon and steelhead and for three lifestages (adult spawning, juvenile summer rearing, juvenile winter rearing) are shown. The bottom panel shows the proportion of each geometric reach classified as simple, mixed, or complex." title=""/>
             <a:graphic>
               <a:graphicData uri="http://schemas.openxmlformats.org/drawingml/2006/picture">
                 <pic:pic>
                   <pic:nvPicPr>
-                    <pic:cNvPr descr="hsi_summary_for_mra_files/figure-docx/ll-plot-1.png" id="0" name="Picture"/>
+                    <pic:cNvPr id="0" name="Picture" descr="hsi_summary_for_mra_files/figure-docx/ll-plot-1.png"/>
                     <pic:cNvPicPr>
-                      <a:picLocks noChangeArrowheads="1" noChangeAspect="1"/>
+                      <a:picLocks noChangeAspect="1" noChangeArrowheads="1"/>
                     </pic:cNvPicPr>
                   </pic:nvPicPr>
                   <pic:blipFill>
@@ -2897,15 +2897,15 @@
         <w:drawing>
           <wp:inline>
             <wp:extent cx="5943600" cy="3396342"/>
-            <wp:effectExtent b="0" l="0" r="0" t="0"/>
-            <wp:docPr descr="Figure 6: Map showing the mean composite suitability by life stage and across geomorphic reaches for Chinook salmon and steelhead in the Lower Lemhi valley segment." title="" id="1" name="Picture"/>
+            <wp:effectExtent l="0" t="0" r="0" b="0"/>
+            <wp:docPr id="1" name="Picture" descr="Figure 6: Map showing the mean composite suitability by life stage and across geomorphic reaches for Chinook salmon and steelhead in the Lower Lemhi valley segment." title=""/>
             <a:graphic>
               <a:graphicData uri="http://schemas.openxmlformats.org/drawingml/2006/picture">
                 <pic:pic>
                   <pic:nvPicPr>
-                    <pic:cNvPr descr="hsi_summary_for_mra_files/figure-docx/ll-map-1.png" id="0" name="Picture"/>
+                    <pic:cNvPr id="0" name="Picture" descr="hsi_summary_for_mra_files/figure-docx/ll-map-1.png"/>
                     <pic:cNvPicPr>
-                      <a:picLocks noChangeArrowheads="1" noChangeAspect="1"/>
+                      <a:picLocks noChangeAspect="1" noChangeArrowheads="1"/>
                     </pic:cNvPicPr>
                   </pic:nvPicPr>
                   <pic:blipFill>
@@ -2948,7 +2948,7 @@
       <w:pPr>
         <w:pStyle w:val="Heading2"/>
       </w:pPr>
-      <w:bookmarkStart w:id="36" w:name="pahsimeroi"/>
+      <w:bookmarkStart w:name="pahsimeroi" w:id="36"/>
       <w:r>
         <w:t xml:space="preserve">Pahsimeroi</w:t>
       </w:r>
@@ -3003,15 +3003,15 @@
         <w:drawing>
           <wp:inline>
             <wp:extent cx="5943600" cy="5943600"/>
-            <wp:effectExtent b="0" l="0" r="0" t="0"/>
-            <wp:docPr descr="Figure 7: Violin plots showing the distribution of composite suitability values (geometric mean of depth and velocity suitability) across geomorphic reaches in the Lower Pahsimeroi valley segment. Results for both Chinook salmon and steelhead and for three lifestages (adult spawning, juvenile summer rearing, juvenile winter rearing) are shown. The bottom panel shows the proportion of each geometric reach classified as simple, mixed, or complex." title="" id="1" name="Picture"/>
+            <wp:effectExtent l="0" t="0" r="0" b="0"/>
+            <wp:docPr id="1" name="Picture" descr="Figure 7: Violin plots showing the distribution of composite suitability values (geometric mean of depth and velocity suitability) across geomorphic reaches in the Lower Pahsimeroi valley segment. Results for both Chinook salmon and steelhead and for three lifestages (adult spawning, juvenile summer rearing, juvenile winter rearing) are shown. The bottom panel shows the proportion of each geometric reach classified as simple, mixed, or complex." title=""/>
             <a:graphic>
               <a:graphicData uri="http://schemas.openxmlformats.org/drawingml/2006/picture">
                 <pic:pic>
                   <pic:nvPicPr>
-                    <pic:cNvPr descr="hsi_summary_for_mra_files/figure-docx/ph-plot-1.png" id="0" name="Picture"/>
+                    <pic:cNvPr id="0" name="Picture" descr="hsi_summary_for_mra_files/figure-docx/ph-plot-1.png"/>
                     <pic:cNvPicPr>
-                      <a:picLocks noChangeArrowheads="1" noChangeAspect="1"/>
+                      <a:picLocks noChangeAspect="1" noChangeArrowheads="1"/>
                     </pic:cNvPicPr>
                   </pic:nvPicPr>
                   <pic:blipFill>
@@ -3078,15 +3078,15 @@
         <w:drawing>
           <wp:inline>
             <wp:extent cx="5943600" cy="3396342"/>
-            <wp:effectExtent b="0" l="0" r="0" t="0"/>
-            <wp:docPr descr="Figure 8: Map showing the mean composite suitability by life stage and across geomorphic reaches for Chinook salmon and steelhead in the Lower Pahsimeroi valley segment." title="" id="1" name="Picture"/>
+            <wp:effectExtent l="0" t="0" r="0" b="0"/>
+            <wp:docPr id="1" name="Picture" descr="Figure 8: Map showing the mean composite suitability by life stage and across geomorphic reaches for Chinook salmon and steelhead in the Lower Pahsimeroi valley segment." title=""/>
             <a:graphic>
               <a:graphicData uri="http://schemas.openxmlformats.org/drawingml/2006/picture">
                 <pic:pic>
                   <pic:nvPicPr>
-                    <pic:cNvPr descr="hsi_summary_for_mra_files/figure-docx/ph-map-1.png" id="0" name="Picture"/>
+                    <pic:cNvPr id="0" name="Picture" descr="hsi_summary_for_mra_files/figure-docx/ph-map-1.png"/>
                     <pic:cNvPicPr>
-                      <a:picLocks noChangeArrowheads="1" noChangeAspect="1"/>
+                      <a:picLocks noChangeAspect="1" noChangeArrowheads="1"/>
                     </pic:cNvPicPr>
                   </pic:nvPicPr>
                   <pic:blipFill>
@@ -3129,7 +3129,7 @@
       <w:pPr>
         <w:pStyle w:val="Heading2"/>
       </w:pPr>
-      <w:bookmarkStart w:id="39" w:name="upper-salmon"/>
+      <w:bookmarkStart w:name="upper-salmon" w:id="39"/>
       <w:r>
         <w:t xml:space="preserve">Upper Salmon</w:t>
       </w:r>
@@ -3163,15 +3163,15 @@
         <w:drawing>
           <wp:inline>
             <wp:extent cx="5943600" cy="5943600"/>
-            <wp:effectExtent b="0" l="0" r="0" t="0"/>
-            <wp:docPr descr="Figure 9: Violin plots showing the distribution of composite suitability values (geometric mean of depth and velocity suitability) across geomorphic reaches in the Upper Salmon (Decker Flat) valley segment. Results for both Chinook salmon and steelhead and for four lifestages (adult spawning, juvenile spring rearing, juvenile summer rearing, juvenile winter rearing) are shown. The bottom panel shows the proportion of each geometric reach classified as simple, mixed, or complex." title="" id="1" name="Picture"/>
+            <wp:effectExtent l="0" t="0" r="0" b="0"/>
+            <wp:docPr id="1" name="Picture" descr="Figure 9: Violin plots showing the distribution of composite suitability values (geometric mean of depth and velocity suitability) across geomorphic reaches in the Upper Salmon (Decker Flat) valley segment. Results for both Chinook salmon and steelhead and for four lifestages (adult spawning, juvenile spring rearing, juvenile summer rearing, juvenile winter rearing) are shown. The bottom panel shows the proportion of each geometric reach classified as simple, mixed, or complex." title=""/>
             <a:graphic>
               <a:graphicData uri="http://schemas.openxmlformats.org/drawingml/2006/picture">
                 <pic:pic>
                   <pic:nvPicPr>
-                    <pic:cNvPr descr="hsi_summary_for_mra_files/figure-docx/us-plot-1.png" id="0" name="Picture"/>
+                    <pic:cNvPr id="0" name="Picture" descr="hsi_summary_for_mra_files/figure-docx/us-plot-1.png"/>
                     <pic:cNvPicPr>
-                      <a:picLocks noChangeArrowheads="1" noChangeAspect="1"/>
+                      <a:picLocks noChangeAspect="1" noChangeArrowheads="1"/>
                     </pic:cNvPicPr>
                   </pic:nvPicPr>
                   <pic:blipFill>
@@ -3238,15 +3238,15 @@
         <w:drawing>
           <wp:inline>
             <wp:extent cx="5943600" cy="3396342"/>
-            <wp:effectExtent b="0" l="0" r="0" t="0"/>
-            <wp:docPr descr="Figure 10: Map showing the mean composite suitability by life stage and across geomorphic reaches for Chinook salmon and steelhead in the Upper Salmon (Decker Flat) valley segment." title="" id="1" name="Picture"/>
+            <wp:effectExtent l="0" t="0" r="0" b="0"/>
+            <wp:docPr id="1" name="Picture" descr="Figure 10: Map showing the mean composite suitability by life stage and across geomorphic reaches for Chinook salmon and steelhead in the Upper Salmon (Decker Flat) valley segment." title=""/>
             <a:graphic>
               <a:graphicData uri="http://schemas.openxmlformats.org/drawingml/2006/picture">
                 <pic:pic>
                   <pic:nvPicPr>
-                    <pic:cNvPr descr="hsi_summary_for_mra_files/figure-docx/us-map-1.png" id="0" name="Picture"/>
+                    <pic:cNvPr id="0" name="Picture" descr="hsi_summary_for_mra_files/figure-docx/us-map-1.png"/>
                     <pic:cNvPicPr>
-                      <a:picLocks noChangeArrowheads="1" noChangeAspect="1"/>
+                      <a:picLocks noChangeAspect="1" noChangeArrowheads="1"/>
                     </pic:cNvPicPr>
                   </pic:nvPicPr>
                   <pic:blipFill>
@@ -3289,7 +3289,7 @@
       <w:pPr>
         <w:pStyle w:val="Heading1"/>
       </w:pPr>
-      <w:bookmarkStart w:id="42" w:name="discussion"/>
+      <w:bookmarkStart w:name="discussion" w:id="42"/>
       <w:r>
         <w:t xml:space="preserve">Discussion</w:t>
       </w:r>
@@ -3299,7 +3299,7 @@
       <w:pPr>
         <w:pStyle w:val="Heading2"/>
       </w:pPr>
-      <w:bookmarkStart w:id="43" w:name="spawning"/>
+      <w:bookmarkStart w:name="spawning" w:id="43"/>
       <w:r>
         <w:t xml:space="preserve">Spawning</w:t>
       </w:r>
@@ -3329,7 +3329,7 @@
       <w:pPr>
         <w:pStyle w:val="Heading2"/>
       </w:pPr>
-      <w:bookmarkStart w:id="44" w:name="juvenile-rearing"/>
+      <w:bookmarkStart w:name="juvenile-rearing" w:id="44"/>
       <w:r>
         <w:t xml:space="preserve">Juvenile rearing</w:t>
       </w:r>
@@ -3339,7 +3339,7 @@
       <w:pPr>
         <w:pStyle w:val="Heading3"/>
       </w:pPr>
-      <w:bookmarkStart w:id="45" w:name="steelhead"/>
+      <w:bookmarkStart w:name="steelhead" w:id="45"/>
       <w:r>
         <w:t xml:space="preserve">Steelhead</w:t>
       </w:r>
@@ -3384,7 +3384,7 @@
       <w:pPr>
         <w:pStyle w:val="Heading3"/>
       </w:pPr>
-      <w:bookmarkStart w:id="46" w:name="chinook-salmon"/>
+      <w:bookmarkStart w:name="chinook-salmon" w:id="46"/>
       <w:r>
         <w:t xml:space="preserve">Chinook salmon</w:t>
       </w:r>
@@ -3438,7 +3438,7 @@
       <w:pPr>
         <w:pStyle w:val="Heading2"/>
       </w:pPr>
-      <w:bookmarkStart w:id="47" w:name="conclusions"/>
+      <w:bookmarkStart w:name="conclusions" w:id="47"/>
       <w:r>
         <w:t xml:space="preserve">Conclusions</w:t>
       </w:r>
@@ -3506,7 +3506,7 @@
       <w:pPr>
         <w:pStyle w:val="Heading1"/>
       </w:pPr>
-      <w:bookmarkStart w:id="48" w:name="literature-cited"/>
+      <w:bookmarkStart w:name="literature-cited" w:id="48"/>
       <w:r>
         <w:t xml:space="preserve">Literature Cited</w:t>
       </w:r>

</xml_diff>

<commit_message>
pushed some .Rmd edits from Richie
</commit_message>
<xml_diff>
--- a/markdown/hsi_summary_for_mra.docx
+++ b/markdown/hsi_summary_for_mra.docx
@@ -119,7 +119,7 @@
         <w:t xml:space="preserve"> </w:t>
       </w:r>
       <w:r>
-        <w:t xml:space="preserve">14,</w:t>
+        <w:t xml:space="preserve">25,</w:t>
       </w:r>
       <w:r>
         <w:t xml:space="preserve"> </w:t>
@@ -186,7 +186,7 @@
         <w:pStyle w:val="FirstParagraph"/>
       </w:pPr>
       <w:r>
-        <w:t xml:space="preserve">The Bureau of Reclamation (BOR), Idaho Governor’s Office of Species Conservation (OSC), and an interdisciplinary team of partners have assembled an Upper Salmon Assessment Team to complete biologic and geomorphic analyses in support of future project identification, prioritization, and design in the Upper Salmon Subbasin, Idaho. The biologic and geomorphic analyses are being lead by Biomark Inc. (Biomark) and Rio Applied Science and Engineering (Rio ASE), respectively. Past efforts from the team resulted in the development of a watershed-scale Integrated Rehabilitation Assessment (IRA; Idaho OSC Team 2019) in the Lemhi, Pahsimeroi, and Upper Salmon (Sawtooth Valley) watersheds. This initial phase of the project identified the</w:t>
+        <w:t xml:space="preserve">The Bureau of Reclamation (BOR), Idaho Governor’s Office of Species Conservation (OSC), and an interdisciplinary team of partners have assembled an Upper Salmon Assessment Team to complete biologic and geomorphic analyses to support future project identification, prioritization, and inform restoration design in the Upper Salmon Subbasin, Idaho. The biologic and geomorphic analyses are being lead by Biomark Inc. (Biomark) and Rio Applied Science and Engineering (Rio ASE), respectively. Past efforts from the team resulted in the development of a watershed-scale Integrated Rehabilitation Assessment (IRA; Idaho OSC Team 2019) in the Lemhi, Pahsimeroi, and Upper Salmon (Sawtooth Valley) watersheds. This initial phase of the project identified the</w:t>
       </w:r>
       <w:r>
         <w:t xml:space="preserve"> </w:t>
@@ -222,7 +222,7 @@
         <w:t xml:space="preserve"> </w:t>
       </w:r>
       <w:r>
-        <w:t xml:space="preserve">to the identified capacity problems within four valley segments: Upper Lemhi, Lower Lemhi, Lower Pahsimeroi, and Upper Salmon (Decker Flats). To achieve this goal, the team will collaboratively summarize existing and targeted physical habitat conditions relative to documented habitat needs for specific species and life stages, including discussion of high-quality habitat, its creation, and its maintenance to inform future rehabilitation actions.</w:t>
+        <w:t xml:space="preserve">to the acknowledged capacity problems within four valley segments: Upper Lemhi, Lower Lemhi, Lower Pahsimeroi, and Upper Salmon (Decker Flats). To achieve this goal, the team will collaboratively summarize existing and targeted physical habitat conditions relative to documented habitat needs for specific species and life stages, including discussion of high-quality habitat creation and maintenance to inform future rehabilitation actions.</w:t>
       </w:r>
     </w:p>
     <w:p>
@@ -238,7 +238,7 @@
         <w:pStyle w:val="BodyText"/>
       </w:pPr>
       <w:r>
-        <w:t xml:space="preserve">The goal of this document is to further delve into existing conditions and evaluate the hydraulic suitability, particularly depth and velocity, of the four target valley segments to support select life stages of Chinook salmon and steelhead. By comparing depth and velocity suitability curves for Chinook salmon and steelhead (Maret et al. 2006) to modeled depths and velocities available for the four valley segments, we can further our understanding of how habitat may be limiting recovery of Chinook salmon and steelhead in the Upper Salmon subbasin. This information can help identify geomorphic reaches where existing depth and velocity may be limiting particular species and life stages, which could prove useful for project prioritization.</w:t>
+        <w:t xml:space="preserve">The goal of this document is to further assess existing conditions and evaluate the hydraulic suitability, particularly depth and velocity, of the four target valley segments to support select life stages of Chinook salmon and steelhead. By comparing depth and velocity suitability curves for Chinook salmon and steelhead (Maret et al. 2006) to continuous modeled depths and velocities (supported by bathymetric Light Detection and Ranging, LiDAR) available for the four valley segments, we can further our understanding of how habitat may be limiting recovery of Chinook salmon and steelhead in the Upper Salmon subbasin. This information can help identify geomorphic reaches where existing depth and velocity may be limiting particular species and life stages, which could prove useful for project prioritization.The incorporation of a multitude of data sources (QRF, publication review, morphological analysis, habitat suitability, etc.) allows for a robust assessment of the habitat and limiting factors for target species and life stages.</w:t>
       </w:r>
     </w:p>
     <w:p>
@@ -256,7 +256,7 @@
         <w:pStyle w:val="FirstParagraph"/>
       </w:pPr>
       <w:r>
-        <w:t xml:space="preserve">Evaluate the composite suitability of geomorphic reaches in the upper Lemhi, lower Lemhi, lower Pahsimeroi, and upper Salmon (Decker Flat) valley segments based on modeled depth and velocity raster available from Light Detection and Ranging (LiDAR) models available from those areas. Composite suitability is evaluated for both Chinook salmon and steelhead and for adult spawning and juvenile rearing at various discharge scenarios (see Table</w:t>
+        <w:t xml:space="preserve">Evaluate the composite suitability of geomorphic reaches in the upper Lemhi, lower Lemhi, lower Pahsimeroi, and upper Salmon (Decker Flat) valley segments based on modeled depth and velocity rasters available from multiple LiDAR sampling events and sensors incompassing the study reaches. Composite suitability is evaluated for both Chinook salmon and steelhead and for adult spawning and juvenile rearing at various discharge scenarios (see Table</w:t>
       </w:r>
       <w:r>
         <w:t xml:space="preserve"> </w:t>
@@ -292,7 +292,7 @@
         <w:t xml:space="preserve">1</w:t>
       </w:r>
       <w:r>
-        <w:t xml:space="preserve">: Lemhi River, Chinook salmon, juvenile summer (parr) rearing. The same methods were then applied across all scenarios except each with differing depth and velocity suitability curves (depending on species and adult versus juvenile) or differing input depth and velocity rasters (depending on season). All scenarios evaluated are summarized in Table</w:t>
+        <w:t xml:space="preserve">: Lemhi River, Chinook salmon, juvenile summer (parr) rearing. The same methods were then applied across all scenarios utilizing the appropriate depth and velocity suitability curves (depending on species and adult versus juvenile) or differing input depth and velocity rasters (depending on season and estimated discharge). All scenarios evaluated are summarized in Table</w:t>
       </w:r>
       <w:r>
         <w:t xml:space="preserve"> </w:t>
@@ -301,7 +301,7 @@
         <w:t xml:space="preserve">1</w:t>
       </w:r>
       <w:r>
-        <w:t xml:space="preserve">. All data, scripts, outputs, and reports for this analysis are within the</w:t>
+        <w:t xml:space="preserve">. All data, scripts, outputs, and reports for this analysis can be found within the</w:t>
       </w:r>
       <w:r>
         <w:t xml:space="preserve"> </w:t>
@@ -349,7 +349,7 @@
         </w:numPr>
       </w:pPr>
       <w:r>
-        <w:t xml:space="preserve">Raster .tifs containing depth and velocity values were imported into R (R Core Team 2017). For the Lemhi River, raster pixels were 1m x 1m. As an example, for the Lemhi River, summer, low-flow scenario rasters were named D_Aug_All.tif and V_Aug_All.tif.</w:t>
+        <w:t xml:space="preserve">Raster .tifs containing depth and velocity values were imported into R (R Core Team 2017). For the Lemhi River, raster pixels were 1m x 1m. As an example, for the Lemhi River, summer, low-flow scenario rasters were named D_Aug_All.tif and V_Aug_All.tif. Rasters were obtained from a previously funded study in the Lemhi River (Tonina et al 2018).</w:t>
       </w:r>
     </w:p>
     <w:p>
@@ -360,7 +360,7 @@
         </w:numPr>
       </w:pPr>
       <w:r>
-        <w:t xml:space="preserve">Import a polygon shapefile delineating the geomorphic reaches as defined in the IRA. The polygon shapefile is used to filter the depth and velocity .tifs to determine the geomorphic reach that each pixel falls in.</w:t>
+        <w:t xml:space="preserve">Import a polygon shapefile delineating the geomorphic reaches as defined in the IRA. The polygon shapefile is used to interrogate the depth and velocity .tifs to determine the geomorphic reach that each pixel falls within.</w:t>
       </w:r>
     </w:p>
     <w:p>
@@ -436,7 +436,7 @@
         </w:numPr>
       </w:pPr>
       <w:r>
-        <w:t xml:space="preserve">Extract the composite suitability values and geomorphic reach for each pixel into a dataframe. The dataframe can then be used to summarize and visualize the composite suitability by geomorphic reach for the given watershed, species, life stage, and discharge scenario.</w:t>
+        <w:t xml:space="preserve">Extract the composite suitability values located within each geomorphic reach for each pixel into an R dataframe. The dataframe can then be used to summarize and visualize the composite suitability by geomorphic reach for the given watershed, species, life stage, and discharge scenario.</w:t>
       </w:r>
     </w:p>
     <w:p>
@@ -463,6 +463,17 @@
       </w:r>
       <w:r>
         <w:t xml:space="preserve">repository.</w:t>
+      </w:r>
+    </w:p>
+    <w:p>
+      <w:pPr>
+        <w:numPr>
+          <w:numId w:val="1001"/>
+          <w:ilvl w:val="0"/>
+        </w:numPr>
+      </w:pPr>
+      <w:r>
+        <w:t xml:space="preserve">Calculate wetted area, weighted usable area, and normalized weighted usable area (normalized by the wetted area) for each species, life stage, and study reach.</w:t>
       </w:r>
     </w:p>
     <w:p>
@@ -487,7 +498,7 @@
         <w:t xml:space="preserve"> </w:t>
       </w:r>
       <w:r>
-        <w:t xml:space="preserve">section. For reference, the proportion of each reach classified as simple, mixed, or complex is also provided. Further, we provide maps showing the mean of composite suitability values by species and life stage for each valley segment.</w:t>
+        <w:t xml:space="preserve">section. For reference, the proportion of each reach classified as simple, mixed, or complex is also provided. Further, we provide maps showing the mean of composite suitability values by species and life stage for each valley segment, and plot illustrating the weighted usable area and normalized weighted usable area for each individual scenario.</w:t>
       </w:r>
     </w:p>
     <w:p>
@@ -571,7 +582,7 @@
               <a:graphicData uri="http://schemas.openxmlformats.org/drawingml/2006/picture">
                 <pic:pic>
                   <pic:nvPicPr>
-                    <pic:cNvPr id="0" name="Picture" descr="hsi_summary_for_mra_files/figure-docx/chnk-hsi-1.png"/>
+                    <pic:cNvPr id="0" name="Picture" descr="../output/figures/chnk-hsi-1.png"/>
                     <pic:cNvPicPr>
                       <a:picLocks noChangeAspect="1" noChangeArrowheads="1"/>
                     </pic:cNvPicPr>
@@ -626,7 +637,7 @@
               <a:graphicData uri="http://schemas.openxmlformats.org/drawingml/2006/picture">
                 <pic:pic>
                   <pic:nvPicPr>
-                    <pic:cNvPr id="0" name="Picture" descr="hsi_summary_for_mra_files/figure-docx/sthd-hsi-1.png"/>
+                    <pic:cNvPr id="0" name="Picture" descr="../output/figures/sthd-hsi-1.png"/>
                     <pic:cNvPicPr>
                       <a:picLocks noChangeAspect="1" noChangeArrowheads="1"/>
                     </pic:cNvPicPr>
@@ -2650,7 +2661,7 @@
               <a:graphicData uri="http://schemas.openxmlformats.org/drawingml/2006/picture">
                 <pic:pic>
                   <pic:nvPicPr>
-                    <pic:cNvPr id="0" name="Picture" descr="hsi_summary_for_mra_files/figure-docx/ul-plot-1.png"/>
+                    <pic:cNvPr id="0" name="Picture" descr="../output/figures/ul-plot-1.png"/>
                     <pic:cNvPicPr>
                       <a:picLocks noChangeAspect="1" noChangeArrowheads="1"/>
                     </pic:cNvPicPr>
@@ -2725,7 +2736,7 @@
               <a:graphicData uri="http://schemas.openxmlformats.org/drawingml/2006/picture">
                 <pic:pic>
                   <pic:nvPicPr>
-                    <pic:cNvPr id="0" name="Picture" descr="hsi_summary_for_mra_files/figure-docx/ul-map-1.png"/>
+                    <pic:cNvPr id="0" name="Picture" descr="../output/figures/ul-map-1.png"/>
                     <pic:cNvPicPr>
                       <a:picLocks noChangeAspect="1" noChangeArrowheads="1"/>
                     </pic:cNvPicPr>
@@ -2768,55 +2779,110 @@
     </w:p>
     <w:p>
       <w:pPr>
-        <w:pStyle w:val="Heading2"/>
-      </w:pPr>
-      <w:bookmarkStart w:name="lower-lemhi" w:id="33"/>
-      <w:r>
-        <w:t xml:space="preserve">Lower Lemhi</w:t>
-      </w:r>
-      <w:bookmarkEnd w:id="33"/>
-    </w:p>
-    <w:p>
-      <w:pPr>
-        <w:pStyle w:val="FirstParagraph"/>
-      </w:pPr>
-      <w:r>
-        <w:t xml:space="preserve">Figure</w:t>
-      </w:r>
-      <w:r>
-        <w:t xml:space="preserve"> </w:t>
-      </w:r>
-      <w:r>
-        <w:t xml:space="preserve">5</w:t>
-      </w:r>
-      <w:r>
-        <w:t xml:space="preserve"> </w:t>
-      </w:r>
-      <w:r>
-        <w:t xml:space="preserve">summarizes the composite hydraulic suitability within the Lower Lemhi valley segment to support Chinook salmon spawning and juvenile rearing (summer and winter) along with the proportion of each geomorphic reach classified as simple, mixed, or complex. Again, similar to the Upper Lemhi, hydraulic suitability for spawning in the Lower Lemhi is high; similar, suitability for steelhead juvenile rearing is high (i.e., a large number of pixels have a composite suitability near or at 1). Suitability for juvenile Chinook salmon rearing in the Lower Lemhi is low. Worth noting is that reaches with a high proportion classified as simple (e.g., GR_09-11) have a very high proportion of pixels with a suitability at 0; whereas the most complex reach, GR_15, has a much larger proportion of pixels higher in the violin distribution.</w:t>
-      </w:r>
-    </w:p>
-    <w:p>
-      <w:pPr>
         <w:pStyle w:val="CaptionedFigure"/>
       </w:pPr>
       <w:r>
         <w:drawing>
           <wp:inline>
-            <wp:extent cx="5943600" cy="5943600"/>
+            <wp:extent cx="5943600" cy="3396342"/>
             <wp:effectExtent l="0" t="0" r="0" b="0"/>
-            <wp:docPr id="1" name="Picture" descr="Figure 5: Violin plots showing the distribution of composite suitability values (geometric mean of depth and velocity suitability) across geomorphic reaches in the Lpper Lemhi valley segment. Results for both Chinook salmon and steelhead and for three lifestages (adult spawning, juvenile summer rearing, juvenile winter rearing) are shown. The bottom panel shows the proportion of each geometric reach classified as simple, mixed, or complex." title=""/>
+            <wp:docPr id="1" name="Picture" descr="Figure 5: draft wua and hhs plot for Richie" title=""/>
             <a:graphic>
               <a:graphicData uri="http://schemas.openxmlformats.org/drawingml/2006/picture">
                 <pic:pic>
                   <pic:nvPicPr>
-                    <pic:cNvPr id="0" name="Picture" descr="hsi_summary_for_mra_files/figure-docx/ll-plot-1.png"/>
+                    <pic:cNvPr id="0" name="Picture" descr="../output/figures/ul-hsi-p-1.png"/>
                     <pic:cNvPicPr>
                       <a:picLocks noChangeAspect="1" noChangeArrowheads="1"/>
                     </pic:cNvPicPr>
                   </pic:nvPicPr>
                   <pic:blipFill>
-                    <a:blip r:embed="rId34"/>
+                    <a:blip r:embed="rId33"/>
+                    <a:stretch>
+                      <a:fillRect/>
+                    </a:stretch>
+                  </pic:blipFill>
+                  <pic:spPr bwMode="auto">
+                    <a:xfrm>
+                      <a:off x="0" y="0"/>
+                      <a:ext cx="5943600" cy="3396342"/>
+                    </a:xfrm>
+                    <a:prstGeom prst="rect">
+                      <a:avLst/>
+                    </a:prstGeom>
+                    <a:noFill/>
+                    <a:ln w="9525">
+                      <a:noFill/>
+                      <a:headEnd/>
+                      <a:tailEnd/>
+                    </a:ln>
+                  </pic:spPr>
+                </pic:pic>
+              </a:graphicData>
+            </a:graphic>
+          </wp:inline>
+        </w:drawing>
+      </w:r>
+    </w:p>
+    <w:p>
+      <w:pPr>
+        <w:pStyle w:val="ImageCaption"/>
+      </w:pPr>
+      <w:r>
+        <w:t xml:space="preserve">Figure 5: draft wua and hhs plot for Richie</w:t>
+      </w:r>
+    </w:p>
+    <w:p>
+      <w:pPr>
+        <w:pStyle w:val="Heading2"/>
+      </w:pPr>
+      <w:bookmarkStart w:name="lower-lemhi" w:id="34"/>
+      <w:r>
+        <w:t xml:space="preserve">Lower Lemhi</w:t>
+      </w:r>
+      <w:bookmarkEnd w:id="34"/>
+    </w:p>
+    <w:p>
+      <w:pPr>
+        <w:pStyle w:val="FirstParagraph"/>
+      </w:pPr>
+      <w:r>
+        <w:t xml:space="preserve">Figure</w:t>
+      </w:r>
+      <w:r>
+        <w:t xml:space="preserve"> </w:t>
+      </w:r>
+      <w:r>
+        <w:t xml:space="preserve">6</w:t>
+      </w:r>
+      <w:r>
+        <w:t xml:space="preserve"> </w:t>
+      </w:r>
+      <w:r>
+        <w:t xml:space="preserve">summarizes the composite hydraulic suitability within the Lower Lemhi valley segment to support Chinook salmon spawning and juvenile rearing (summer and winter) along with the proportion of each geomorphic reach classified as simple, mixed, or complex. Again, similar to the Upper Lemhi, hydraulic suitability for spawning in the Lower Lemhi is high; similar, suitability for steelhead juvenile rearing is high (i.e., a large number of pixels have a composite suitability near or at 1). Suitability for juvenile Chinook salmon rearing in the Lower Lemhi is low. Worth noting is that reaches with a high proportion classified as simple (e.g., GR_09-11) have a very high proportion of pixels with a suitability at 0; whereas the most complex reach, GR_15, has a much larger proportion of pixels higher in the violin distribution.</w:t>
+      </w:r>
+    </w:p>
+    <w:p>
+      <w:pPr>
+        <w:pStyle w:val="CaptionedFigure"/>
+      </w:pPr>
+      <w:r>
+        <w:drawing>
+          <wp:inline>
+            <wp:extent cx="5943600" cy="5943600"/>
+            <wp:effectExtent l="0" t="0" r="0" b="0"/>
+            <wp:docPr id="1" name="Picture" descr="Figure 6: Violin plots showing the distribution of composite suitability values (geometric mean of depth and velocity suitability) across geomorphic reaches in the Lpper Lemhi valley segment. Results for both Chinook salmon and steelhead and for three lifestages (adult spawning, juvenile summer rearing, juvenile winter rearing) are shown. The bottom panel shows the proportion of each geometric reach classified as simple, mixed, or complex." title=""/>
+            <a:graphic>
+              <a:graphicData uri="http://schemas.openxmlformats.org/drawingml/2006/picture">
+                <pic:pic>
+                  <pic:nvPicPr>
+                    <pic:cNvPr id="0" name="Picture" descr="../output/figures/ll-plot-1.png"/>
+                    <pic:cNvPicPr>
+                      <a:picLocks noChangeAspect="1" noChangeArrowheads="1"/>
+                    </pic:cNvPicPr>
+                  </pic:nvPicPr>
+                  <pic:blipFill>
+                    <a:blip r:embed="rId35"/>
                     <a:stretch>
                       <a:fillRect/>
                     </a:stretch>
@@ -2848,7 +2914,7 @@
         <w:pStyle w:val="ImageCaption"/>
       </w:pPr>
       <w:r>
-        <w:t xml:space="preserve">Figure 5: Violin plots showing the distribution of composite suitability values (geometric mean of depth and velocity suitability) across geomorphic reaches in the Lpper Lemhi valley segment. Results for both Chinook salmon and steelhead and for three lifestages (adult spawning, juvenile summer rearing, juvenile winter rearing) are shown. The bottom panel shows the proportion of each geometric reach classified as simple, mixed, or complex.</w:t>
+        <w:t xml:space="preserve">Figure 6: Violin plots showing the distribution of composite suitability values (geometric mean of depth and velocity suitability) across geomorphic reaches in the Lpper Lemhi valley segment. Results for both Chinook salmon and steelhead and for three lifestages (adult spawning, juvenile summer rearing, juvenile winter rearing) are shown. The bottom panel shows the proportion of each geometric reach classified as simple, mixed, or complex.</w:t>
       </w:r>
     </w:p>
     <w:p>
@@ -2862,7 +2928,7 @@
         <w:t xml:space="preserve"> </w:t>
       </w:r>
       <w:r>
-        <w:t xml:space="preserve">6</w:t>
+        <w:t xml:space="preserve">7</w:t>
       </w:r>
       <w:r>
         <w:t xml:space="preserve"> </w:t>
@@ -2898,18 +2964,18 @@
           <wp:inline>
             <wp:extent cx="5943600" cy="3396342"/>
             <wp:effectExtent l="0" t="0" r="0" b="0"/>
-            <wp:docPr id="1" name="Picture" descr="Figure 6: Map showing the mean composite suitability by life stage and across geomorphic reaches for Chinook salmon and steelhead in the Lower Lemhi valley segment." title=""/>
+            <wp:docPr id="1" name="Picture" descr="Figure 7: Map showing the mean composite suitability by life stage and across geomorphic reaches for Chinook salmon and steelhead in the Lower Lemhi valley segment." title=""/>
             <a:graphic>
               <a:graphicData uri="http://schemas.openxmlformats.org/drawingml/2006/picture">
                 <pic:pic>
                   <pic:nvPicPr>
-                    <pic:cNvPr id="0" name="Picture" descr="hsi_summary_for_mra_files/figure-docx/ll-map-1.png"/>
+                    <pic:cNvPr id="0" name="Picture" descr="../output/figures/ll-map-1.png"/>
                     <pic:cNvPicPr>
                       <a:picLocks noChangeAspect="1" noChangeArrowheads="1"/>
                     </pic:cNvPicPr>
                   </pic:nvPicPr>
                   <pic:blipFill>
-                    <a:blip r:embed="rId35"/>
+                    <a:blip r:embed="rId36"/>
                     <a:stretch>
                       <a:fillRect/>
                     </a:stretch>
@@ -2941,18 +3007,18 @@
         <w:pStyle w:val="ImageCaption"/>
       </w:pPr>
       <w:r>
-        <w:t xml:space="preserve">Figure 6: Map showing the mean composite suitability by life stage and across geomorphic reaches for Chinook salmon and steelhead in the Lower Lemhi valley segment.</w:t>
+        <w:t xml:space="preserve">Figure 7: Map showing the mean composite suitability by life stage and across geomorphic reaches for Chinook salmon and steelhead in the Lower Lemhi valley segment.</w:t>
       </w:r>
     </w:p>
     <w:p>
       <w:pPr>
         <w:pStyle w:val="Heading2"/>
       </w:pPr>
-      <w:bookmarkStart w:name="pahsimeroi" w:id="36"/>
+      <w:bookmarkStart w:name="pahsimeroi" w:id="37"/>
       <w:r>
         <w:t xml:space="preserve">Pahsimeroi</w:t>
       </w:r>
-      <w:bookmarkEnd w:id="36"/>
+      <w:bookmarkEnd w:id="37"/>
     </w:p>
     <w:p>
       <w:pPr>
@@ -2965,7 +3031,7 @@
         <w:t xml:space="preserve"> </w:t>
       </w:r>
       <w:r>
-        <w:t xml:space="preserve">7</w:t>
+        <w:t xml:space="preserve">8</w:t>
       </w:r>
       <w:r>
         <w:t xml:space="preserve"> </w:t>
@@ -3004,18 +3070,18 @@
           <wp:inline>
             <wp:extent cx="5943600" cy="5943600"/>
             <wp:effectExtent l="0" t="0" r="0" b="0"/>
-            <wp:docPr id="1" name="Picture" descr="Figure 7: Violin plots showing the distribution of composite suitability values (geometric mean of depth and velocity suitability) across geomorphic reaches in the Lower Pahsimeroi valley segment. Results for both Chinook salmon and steelhead and for three lifestages (adult spawning, juvenile summer rearing, juvenile winter rearing) are shown. The bottom panel shows the proportion of each geometric reach classified as simple, mixed, or complex." title=""/>
+            <wp:docPr id="1" name="Picture" descr="Figure 8: Violin plots showing the distribution of composite suitability values (geometric mean of depth and velocity suitability) across geomorphic reaches in the Lower Pahsimeroi valley segment. Results for both Chinook salmon and steelhead and for three lifestages (adult spawning, juvenile summer rearing, juvenile winter rearing) are shown. The bottom panel shows the proportion of each geometric reach classified as simple, mixed, or complex." title=""/>
             <a:graphic>
               <a:graphicData uri="http://schemas.openxmlformats.org/drawingml/2006/picture">
                 <pic:pic>
                   <pic:nvPicPr>
-                    <pic:cNvPr id="0" name="Picture" descr="hsi_summary_for_mra_files/figure-docx/ph-plot-1.png"/>
+                    <pic:cNvPr id="0" name="Picture" descr="../output/figures/ph-plot-1.png"/>
                     <pic:cNvPicPr>
                       <a:picLocks noChangeAspect="1" noChangeArrowheads="1"/>
                     </pic:cNvPicPr>
                   </pic:nvPicPr>
                   <pic:blipFill>
-                    <a:blip r:embed="rId37"/>
+                    <a:blip r:embed="rId38"/>
                     <a:stretch>
                       <a:fillRect/>
                     </a:stretch>
@@ -3047,7 +3113,7 @@
         <w:pStyle w:val="ImageCaption"/>
       </w:pPr>
       <w:r>
-        <w:t xml:space="preserve">Figure 7: Violin plots showing the distribution of composite suitability values (geometric mean of depth and velocity suitability) across geomorphic reaches in the Lower Pahsimeroi valley segment. Results for both Chinook salmon and steelhead and for three lifestages (adult spawning, juvenile summer rearing, juvenile winter rearing) are shown. The bottom panel shows the proportion of each geometric reach classified as simple, mixed, or complex.</w:t>
+        <w:t xml:space="preserve">Figure 8: Violin plots showing the distribution of composite suitability values (geometric mean of depth and velocity suitability) across geomorphic reaches in the Lower Pahsimeroi valley segment. Results for both Chinook salmon and steelhead and for three lifestages (adult spawning, juvenile summer rearing, juvenile winter rearing) are shown. The bottom panel shows the proportion of each geometric reach classified as simple, mixed, or complex.</w:t>
       </w:r>
     </w:p>
     <w:p>
@@ -3061,7 +3127,7 @@
         <w:t xml:space="preserve"> </w:t>
       </w:r>
       <w:r>
-        <w:t xml:space="preserve">8</w:t>
+        <w:t xml:space="preserve">9</w:t>
       </w:r>
       <w:r>
         <w:t xml:space="preserve"> </w:t>
@@ -3079,18 +3145,18 @@
           <wp:inline>
             <wp:extent cx="5943600" cy="3396342"/>
             <wp:effectExtent l="0" t="0" r="0" b="0"/>
-            <wp:docPr id="1" name="Picture" descr="Figure 8: Map showing the mean composite suitability by life stage and across geomorphic reaches for Chinook salmon and steelhead in the Lower Pahsimeroi valley segment." title=""/>
+            <wp:docPr id="1" name="Picture" descr="Figure 9: Map showing the mean composite suitability by life stage and across geomorphic reaches for Chinook salmon and steelhead in the Lower Pahsimeroi valley segment." title=""/>
             <a:graphic>
               <a:graphicData uri="http://schemas.openxmlformats.org/drawingml/2006/picture">
                 <pic:pic>
                   <pic:nvPicPr>
-                    <pic:cNvPr id="0" name="Picture" descr="hsi_summary_for_mra_files/figure-docx/ph-map-1.png"/>
+                    <pic:cNvPr id="0" name="Picture" descr="../output/figures/ph-map-1.png"/>
                     <pic:cNvPicPr>
                       <a:picLocks noChangeAspect="1" noChangeArrowheads="1"/>
                     </pic:cNvPicPr>
                   </pic:nvPicPr>
                   <pic:blipFill>
-                    <a:blip r:embed="rId38"/>
+                    <a:blip r:embed="rId39"/>
                     <a:stretch>
                       <a:fillRect/>
                     </a:stretch>
@@ -3122,18 +3188,18 @@
         <w:pStyle w:val="ImageCaption"/>
       </w:pPr>
       <w:r>
-        <w:t xml:space="preserve">Figure 8: Map showing the mean composite suitability by life stage and across geomorphic reaches for Chinook salmon and steelhead in the Lower Pahsimeroi valley segment.</w:t>
+        <w:t xml:space="preserve">Figure 9: Map showing the mean composite suitability by life stage and across geomorphic reaches for Chinook salmon and steelhead in the Lower Pahsimeroi valley segment.</w:t>
       </w:r>
     </w:p>
     <w:p>
       <w:pPr>
         <w:pStyle w:val="Heading2"/>
       </w:pPr>
-      <w:bookmarkStart w:name="upper-salmon" w:id="39"/>
+      <w:bookmarkStart w:name="upper-salmon" w:id="40"/>
       <w:r>
         <w:t xml:space="preserve">Upper Salmon</w:t>
       </w:r>
-      <w:bookmarkEnd w:id="39"/>
+      <w:bookmarkEnd w:id="40"/>
     </w:p>
     <w:p>
       <w:pPr>
@@ -3146,7 +3212,7 @@
         <w:t xml:space="preserve"> </w:t>
       </w:r>
       <w:r>
-        <w:t xml:space="preserve">9</w:t>
+        <w:t xml:space="preserve">10</w:t>
       </w:r>
       <w:r>
         <w:t xml:space="preserve"> </w:t>
@@ -3164,18 +3230,18 @@
           <wp:inline>
             <wp:extent cx="5943600" cy="5943600"/>
             <wp:effectExtent l="0" t="0" r="0" b="0"/>
-            <wp:docPr id="1" name="Picture" descr="Figure 9: Violin plots showing the distribution of composite suitability values (geometric mean of depth and velocity suitability) across geomorphic reaches in the Upper Salmon (Decker Flat) valley segment. Results for both Chinook salmon and steelhead and for four lifestages (adult spawning, juvenile spring rearing, juvenile summer rearing, juvenile winter rearing) are shown. The bottom panel shows the proportion of each geometric reach classified as simple, mixed, or complex." title=""/>
+            <wp:docPr id="1" name="Picture" descr="Figure 10: Violin plots showing the distribution of composite suitability values (geometric mean of depth and velocity suitability) across geomorphic reaches in the Upper Salmon (Decker Flat) valley segment. Results for both Chinook salmon and steelhead and for four lifestages (adult spawning, juvenile spring rearing, juvenile summer rearing, juvenile winter rearing) are shown. The bottom panel shows the proportion of each geometric reach classified as simple, mixed, or complex." title=""/>
             <a:graphic>
               <a:graphicData uri="http://schemas.openxmlformats.org/drawingml/2006/picture">
                 <pic:pic>
                   <pic:nvPicPr>
-                    <pic:cNvPr id="0" name="Picture" descr="hsi_summary_for_mra_files/figure-docx/us-plot-1.png"/>
+                    <pic:cNvPr id="0" name="Picture" descr="../output/figures/us-plot-1.png"/>
                     <pic:cNvPicPr>
                       <a:picLocks noChangeAspect="1" noChangeArrowheads="1"/>
                     </pic:cNvPicPr>
                   </pic:nvPicPr>
                   <pic:blipFill>
-                    <a:blip r:embed="rId40"/>
+                    <a:blip r:embed="rId41"/>
                     <a:stretch>
                       <a:fillRect/>
                     </a:stretch>
@@ -3207,7 +3273,7 @@
         <w:pStyle w:val="ImageCaption"/>
       </w:pPr>
       <w:r>
-        <w:t xml:space="preserve">Figure 9: Violin plots showing the distribution of composite suitability values (geometric mean of depth and velocity suitability) across geomorphic reaches in the Upper Salmon (Decker Flat) valley segment. Results for both Chinook salmon and steelhead and for four lifestages (adult spawning, juvenile spring rearing, juvenile summer rearing, juvenile winter rearing) are shown. The bottom panel shows the proportion of each geometric reach classified as simple, mixed, or complex.</w:t>
+        <w:t xml:space="preserve">Figure 10: Violin plots showing the distribution of composite suitability values (geometric mean of depth and velocity suitability) across geomorphic reaches in the Upper Salmon (Decker Flat) valley segment. Results for both Chinook salmon and steelhead and for four lifestages (adult spawning, juvenile spring rearing, juvenile summer rearing, juvenile winter rearing) are shown. The bottom panel shows the proportion of each geometric reach classified as simple, mixed, or complex.</w:t>
       </w:r>
     </w:p>
     <w:p>
@@ -3221,7 +3287,7 @@
         <w:t xml:space="preserve"> </w:t>
       </w:r>
       <w:r>
-        <w:t xml:space="preserve">10</w:t>
+        <w:t xml:space="preserve">11</w:t>
       </w:r>
       <w:r>
         <w:t xml:space="preserve"> </w:t>
@@ -3239,18 +3305,18 @@
           <wp:inline>
             <wp:extent cx="5943600" cy="3396342"/>
             <wp:effectExtent l="0" t="0" r="0" b="0"/>
-            <wp:docPr id="1" name="Picture" descr="Figure 10: Map showing the mean composite suitability by life stage and across geomorphic reaches for Chinook salmon and steelhead in the Upper Salmon (Decker Flat) valley segment." title=""/>
+            <wp:docPr id="1" name="Picture" descr="Figure 11: Map showing the mean composite suitability by life stage and across geomorphic reaches for Chinook salmon and steelhead in the Upper Salmon (Decker Flat) valley segment." title=""/>
             <a:graphic>
               <a:graphicData uri="http://schemas.openxmlformats.org/drawingml/2006/picture">
                 <pic:pic>
                   <pic:nvPicPr>
-                    <pic:cNvPr id="0" name="Picture" descr="hsi_summary_for_mra_files/figure-docx/us-map-1.png"/>
+                    <pic:cNvPr id="0" name="Picture" descr="../output/figures/us-map-1.png"/>
                     <pic:cNvPicPr>
                       <a:picLocks noChangeAspect="1" noChangeArrowheads="1"/>
                     </pic:cNvPicPr>
                   </pic:nvPicPr>
                   <pic:blipFill>
-                    <a:blip r:embed="rId41"/>
+                    <a:blip r:embed="rId42"/>
                     <a:stretch>
                       <a:fillRect/>
                     </a:stretch>
@@ -3282,28 +3348,28 @@
         <w:pStyle w:val="ImageCaption"/>
       </w:pPr>
       <w:r>
-        <w:t xml:space="preserve">Figure 10: Map showing the mean composite suitability by life stage and across geomorphic reaches for Chinook salmon and steelhead in the Upper Salmon (Decker Flat) valley segment.</w:t>
+        <w:t xml:space="preserve">Figure 11: Map showing the mean composite suitability by life stage and across geomorphic reaches for Chinook salmon and steelhead in the Upper Salmon (Decker Flat) valley segment.</w:t>
       </w:r>
     </w:p>
     <w:p>
       <w:pPr>
         <w:pStyle w:val="Heading1"/>
       </w:pPr>
-      <w:bookmarkStart w:name="discussion" w:id="42"/>
+      <w:bookmarkStart w:name="discussion" w:id="43"/>
       <w:r>
         <w:t xml:space="preserve">Discussion</w:t>
       </w:r>
-      <w:bookmarkEnd w:id="42"/>
+      <w:bookmarkEnd w:id="43"/>
     </w:p>
     <w:p>
       <w:pPr>
         <w:pStyle w:val="Heading2"/>
       </w:pPr>
-      <w:bookmarkStart w:name="spawning" w:id="43"/>
+      <w:bookmarkStart w:name="spawning" w:id="44"/>
       <w:r>
         <w:t xml:space="preserve">Spawning</w:t>
       </w:r>
-      <w:bookmarkEnd w:id="43"/>
+      <w:bookmarkEnd w:id="44"/>
     </w:p>
     <w:p>
       <w:pPr>
@@ -3329,21 +3395,21 @@
       <w:pPr>
         <w:pStyle w:val="Heading2"/>
       </w:pPr>
-      <w:bookmarkStart w:name="juvenile-rearing" w:id="44"/>
+      <w:bookmarkStart w:name="juvenile-rearing" w:id="45"/>
       <w:r>
         <w:t xml:space="preserve">Juvenile rearing</w:t>
       </w:r>
-      <w:bookmarkEnd w:id="44"/>
+      <w:bookmarkEnd w:id="45"/>
     </w:p>
     <w:p>
       <w:pPr>
         <w:pStyle w:val="Heading3"/>
       </w:pPr>
-      <w:bookmarkStart w:name="steelhead" w:id="45"/>
+      <w:bookmarkStart w:name="steelhead" w:id="46"/>
       <w:r>
         <w:t xml:space="preserve">Steelhead</w:t>
       </w:r>
-      <w:bookmarkEnd w:id="45"/>
+      <w:bookmarkEnd w:id="46"/>
     </w:p>
     <w:p>
       <w:pPr>
@@ -3365,7 +3431,7 @@
         <w:t xml:space="preserve"> </w:t>
       </w:r>
       <w:r>
-        <w:t xml:space="preserve">7</w:t>
+        <w:t xml:space="preserve">8</w:t>
       </w:r>
       <w:r>
         <w:t xml:space="preserve">), presumably due to high velocities there. In addition, there are two reaches in the Upper Salmon (GR_05 and GR_06) where mean suitability is decreased; however, mean composites there remain above 0.5 (Figure</w:t>
@@ -3374,7 +3440,7 @@
         <w:t xml:space="preserve"> </w:t>
       </w:r>
       <w:r>
-        <w:t xml:space="preserve">9</w:t>
+        <w:t xml:space="preserve">10</w:t>
       </w:r>
       <w:r>
         <w:t xml:space="preserve">). Further evaluation of the depth and velocity suitability values or .tifs in those geomorphic reaches would reveal wether high velocities or low depths (or both) are the culprit for decreased suitabilities in those reaches.</w:t>
@@ -3384,11 +3450,11 @@
       <w:pPr>
         <w:pStyle w:val="Heading3"/>
       </w:pPr>
-      <w:bookmarkStart w:name="chinook-salmon" w:id="46"/>
+      <w:bookmarkStart w:name="chinook-salmon" w:id="47"/>
       <w:r>
         <w:t xml:space="preserve">Chinook salmon</w:t>
       </w:r>
-      <w:bookmarkEnd w:id="46"/>
+      <w:bookmarkEnd w:id="47"/>
     </w:p>
     <w:p>
       <w:pPr>
@@ -3401,7 +3467,7 @@
         <w:t xml:space="preserve"> </w:t>
       </w:r>
       <w:r>
-        <w:t xml:space="preserve">9</w:t>
+        <w:t xml:space="preserve">10</w:t>
       </w:r>
       <w:r>
         <w:t xml:space="preserve">). Composite suitability values in the Lemhi and Pahsimeroi watersheds were largely near 0 with few exceptions (Figures</w:t>
@@ -3419,7 +3485,7 @@
         <w:t xml:space="preserve"> </w:t>
       </w:r>
       <w:r>
-        <w:t xml:space="preserve">5</w:t>
+        <w:t xml:space="preserve">6</w:t>
       </w:r>
       <w:r>
         <w:t xml:space="preserve">, and Figures</w:t>
@@ -3428,7 +3494,7 @@
         <w:t xml:space="preserve"> </w:t>
       </w:r>
       <w:r>
-        <w:t xml:space="preserve">7</w:t>
+        <w:t xml:space="preserve">8</w:t>
       </w:r>
       <w:r>
         <w:t xml:space="preserve">). This corroborates findings in the IRA where Chinook salmon juvenile rearing was identified as the most limited species by life stage combination evaluated there and provides an additional line of evidence that a lack of suitable habitat for juvenile Chinook salmon is a concern in the Upper Salmon Subbasin. It is of interest that areas of suitable modeled depths and velocities were identified among geomorphic reaches in the Upper Salmon valley segment (at least for the summer and winter low-flows); the resulting depth, velocity, and composite suitability .tifs for those reaches could be further inspected to identify characteristics that allow for suitable depths and velocities. With that said, composite suitabilities in the spring high-flow scenario evaluated in the Upper Salmon subbasin were poor.</w:t>
@@ -3438,11 +3504,11 @@
       <w:pPr>
         <w:pStyle w:val="Heading2"/>
       </w:pPr>
-      <w:bookmarkStart w:name="conclusions" w:id="47"/>
+      <w:bookmarkStart w:name="conclusions" w:id="48"/>
       <w:r>
         <w:t xml:space="preserve">Conclusions</w:t>
       </w:r>
-      <w:bookmarkEnd w:id="47"/>
+      <w:bookmarkEnd w:id="48"/>
     </w:p>
     <w:p>
       <w:pPr>
@@ -3506,11 +3572,11 @@
       <w:pPr>
         <w:pStyle w:val="Heading1"/>
       </w:pPr>
-      <w:bookmarkStart w:name="literature-cited" w:id="48"/>
+      <w:bookmarkStart w:name="literature-cited" w:id="49"/>
       <w:r>
         <w:t xml:space="preserve">Literature Cited</w:t>
       </w:r>
-      <w:bookmarkEnd w:id="48"/>
+      <w:bookmarkEnd w:id="49"/>
     </w:p>
     <w:p>
       <w:pPr>
@@ -3538,7 +3604,7 @@
       <w:r>
         <w:t xml:space="preserve"> </w:t>
       </w:r>
-      <w:hyperlink r:id="rId49">
+      <w:hyperlink r:id="rId50">
         <w:r>
           <w:rPr>
             <w:rStyle w:val="Hyperlink"/>

</xml_diff>

<commit_message>
Edited .rmd text/writeup and re-knitted .html, .pdf and word document.
</commit_message>
<xml_diff>
--- a/markdown/hsi_summary_for_mra.docx
+++ b/markdown/hsi_summary_for_mra.docx
@@ -119,7 +119,7 @@
         <w:t xml:space="preserve"> </w:t>
       </w:r>
       <w:r>
-        <w:t xml:space="preserve">25,</w:t>
+        <w:t xml:space="preserve">27,</w:t>
       </w:r>
       <w:r>
         <w:t xml:space="preserve"> </w:t>
@@ -186,7 +186,7 @@
         <w:pStyle w:val="FirstParagraph"/>
       </w:pPr>
       <w:r>
-        <w:t xml:space="preserve">The Bureau of Reclamation (BOR), Idaho Governor’s Office of Species Conservation (OSC), and an interdisciplinary team of partners have assembled an Upper Salmon Assessment Team to complete biologic and geomorphic analyses to support future project identification, prioritization, and inform restoration design in the Upper Salmon Subbasin, Idaho. The biologic and geomorphic analyses are being lead by Biomark Inc. (Biomark) and Rio Applied Science and Engineering (Rio ASE), respectively. Past efforts from the team resulted in the development of a watershed-scale Integrated Rehabilitation Assessment (IRA; Idaho OSC Team 2019) in the Lemhi, Pahsimeroi, and Upper Salmon (Sawtooth Valley) watersheds. This initial phase of the project identified the</w:t>
+        <w:t xml:space="preserve">The Bureau of Reclamation (BOR), Idaho Governor’s Office of Species Conservation (OSC), and an interdisciplinary team of partners have assembled an Upper Salmon Assessment Team to complete biologic and geomorphic analyses to support future project identification, prioritization, and inform restoration design in the Upper Salmon Subbasin, Idaho. The biologic and geomorphic analyses are being lead by Biomark Inc. (Biomark) and Rio Applied Science and Engineering (Rio ASE), respectively. Past efforts from the team resulted in the development of a watershed-scale Integrated Rehabilitation Assessment (IRA; Idaho OSC Team 2019) in the Lemhi, Pahsimeroi, and Upper Salmon (Sawtooth Valley) watersheds. This initial phase of the project identified, generally, the</w:t>
       </w:r>
       <w:r>
         <w:t xml:space="preserve"> </w:t>
@@ -238,7 +238,7 @@
         <w:pStyle w:val="BodyText"/>
       </w:pPr>
       <w:r>
-        <w:t xml:space="preserve">The goal of this document is to further assess existing conditions and evaluate the hydraulic suitability, particularly depth and velocity, of the four target valley segments to support select life stages of Chinook salmon and steelhead. By comparing depth and velocity suitability curves for Chinook salmon and steelhead (Maret et al. 2006) to continuous modeled depths and velocities (supported by bathymetric Light Detection and Ranging, LiDAR) available for the four valley segments, we can further our understanding of how habitat may be limiting recovery of Chinook salmon and steelhead in the Upper Salmon subbasin. This information can help identify geomorphic reaches where existing depth and velocity may be limiting particular species and life stages, which could prove useful for project prioritization.The incorporation of a multitude of data sources (QRF, publication review, morphological analysis, habitat suitability, etc.) allows for a robust assessment of the habitat and limiting factors for target species and life stages.</w:t>
+        <w:t xml:space="preserve">The goal of this document is to further assess existing conditions and evaluate the hydraulic suitability, particularly depth and velocity, of the four target valley segments to support select life stages of Chinook salmon and steelhead. By comparing depth and velocity suitability curves for Chinook salmon and steelhead, developed specifically for the Salmon River watershed (Maret et al. 2006), to continuous modeled depths and velocities (supported by bathymetric Light Detection and Ranging; LiDAR) available for the four valley segments, we can further our understanding of how habitat, related specifically to hydraulics and the governing morphology, may be limiting recovery of Chinook salmon and steelhead in the Upper Salmon subbasin. This information can help identify geomorphic reaches where existing depth and velocity may be limiting particular species and life stages, which could prove useful for project prioritization.The incorporation of a multitude of data sources (QRF, publication review, morphological analysis, hydraulic habitat suitability, etc.) allows for a robust assessment of the habitat and limiting factors for target species and life stages.</w:t>
       </w:r>
     </w:p>
     <w:p>
@@ -256,7 +256,7 @@
         <w:pStyle w:val="FirstParagraph"/>
       </w:pPr>
       <w:r>
-        <w:t xml:space="preserve">Evaluate the composite suitability of geomorphic reaches in the upper Lemhi, lower Lemhi, lower Pahsimeroi, and upper Salmon (Decker Flat) valley segments based on modeled depth and velocity rasters available from multiple LiDAR sampling events and sensors incompassing the study reaches. Composite suitability is evaluated for both Chinook salmon and steelhead and for adult spawning and juvenile rearing at various discharge scenarios (see Table</w:t>
+        <w:t xml:space="preserve">Evaluate the composite suitability of geomorphic reaches in the upper Lemhi, lower Lemhi, lower Pahsimeroi, and upper Salmon (Decker Flat) valley segments based on modeled depth and velocity rasters supported by a multitude of LiDAR sampling events and sensors that incompass the study reaches. Composite suitability is evaluated for both Chinook salmon and steelhead at multiple life stages including, adult spawning and juvenile rearing at various discharge scenarios (see Table</w:t>
       </w:r>
       <w:r>
         <w:t xml:space="preserve"> </w:t>
@@ -349,7 +349,7 @@
         </w:numPr>
       </w:pPr>
       <w:r>
-        <w:t xml:space="preserve">Raster .tifs containing depth and velocity values were imported into R (R Core Team 2017). For the Lemhi River, raster pixels were 1m x 1m. As an example, for the Lemhi River, summer, low-flow scenario rasters were named D_Aug_All.tif and V_Aug_All.tif. Rasters were obtained from a previously funded study in the Lemhi River (Tonina et al 2018).</w:t>
+        <w:t xml:space="preserve">Raster .tifs containing depth and velocity values were imported into R (R Core Team 2017). For the Lemhi River, raster pixels were 1m x 1m. As an example, for the Lemhi River, summer, low-flow scenario rasters were named D_Aug_All.tif and V_Aug_All.tif. Rasters were obtained from a previously funded study in the Lemhi River (Tonina et al. 2018), where appropriate discharge volumes for hydraulic analysis were analyzed based on the Lemhi River Base Model (Borden 2016).</w:t>
       </w:r>
     </w:p>
     <w:p>
@@ -360,7 +360,7 @@
         </w:numPr>
       </w:pPr>
       <w:r>
-        <w:t xml:space="preserve">Import a polygon shapefile delineating the geomorphic reaches as defined in the IRA. The polygon shapefile is used to interrogate the depth and velocity .tifs to determine the geomorphic reach that each pixel falls within.</w:t>
+        <w:t xml:space="preserve">Import a polygon shapefile delineating the geomorphic reaches as defined in the IRA. The polygon shapefile is used to interrogate the depth and velocity .tifs to determine the geomorphic reach that each depth and velocity pixel falls within.</w:t>
       </w:r>
     </w:p>
     <w:p>
@@ -414,7 +414,7 @@
         </w:numPr>
       </w:pPr>
       <w:r>
-        <w:t xml:space="preserve">Use the HSI curves to calculate the depth and velocity suitability for each raster pixel. The result is two new rasters each containing the depth and velocity suitability values, respectively.</w:t>
+        <w:t xml:space="preserve">Use the HSI curves to calculate the depth and velocity suitability for each raster pixel. The result is two new rasters each containing the calculated depth and velocity suitability values, respectively.</w:t>
       </w:r>
     </w:p>
     <w:p>
@@ -498,7 +498,7 @@
         <w:t xml:space="preserve"> </w:t>
       </w:r>
       <w:r>
-        <w:t xml:space="preserve">section. For reference, the proportion of each reach classified as simple, mixed, or complex is also provided. Further, we provide maps showing the mean of composite suitability values by species and life stage for each valley segment, and plot illustrating the weighted usable area and normalized weighted usable area for each individual scenario.</w:t>
+        <w:t xml:space="preserve">section. For reference, the proportion of each reach classified as simple, mixed, or complex is also provided. Further, we provide maps showing the mean of composite suitability values by species and life stage for each valley segment, and plots illustrating the weighted usable area and normalized weighted usable area for each individual scenario.</w:t>
       </w:r>
     </w:p>
     <w:p>
@@ -565,7 +565,7 @@
         <w:t xml:space="preserve"> </w:t>
       </w:r>
       <w:r>
-        <w:t xml:space="preserve">show HSI curves for Chinook salmon and steelhead from Maret et al. (2006), respectively, used here. These curves are used to calculate the depth or velocity suitability value for each pixel within a scenario. The composite suitability for a pixel is than calculated as the geometric mean of those values. As an example, using juvenile Chinook salmon and depth, if a pixel has a depth of 0m, that pixel is assigned a suitability of 0 whereas if the depth is greater than approximately 0.6m it is assigned a suitability of 1; a depth of 0.5m would be assigned a suitability of ~0.7.</w:t>
+        <w:t xml:space="preserve">show HSI curves for Chinook salmon and steelhead from Maret et al. (2006), respectively, used the analysis. These curves are used to calculate the depth or velocity suitability value for each pixel within a scenario. The composite suitability for a pixel is then calculated as the geometric mean of those values. As an example, using juvenile Chinook salmon and depth, if a pixel has a depth of 0m, that pixel is assigned a suitability of 0 whereas if the depth is greater than approximately 0.6m it is assigned a suitability of 1; a depth of 0.5m would be assigned a suitability of ~0.7.</w:t>
       </w:r>
     </w:p>
     <w:p>
@@ -2581,7 +2581,7 @@
         <w:t xml:space="preserve">1</w:t>
       </w:r>
       <w:r>
-        <w:t xml:space="preserve">. For all summer scenarios, we used rasters from a discharge scenario representative of low flow conditions. In the case of the Lemhi and Pahsimeroi watersheds, all spring and winter scenarios used rasters from high flow conditions. Alternatively, for the Upper Salmon, winter scenarios were done using a low-flow discharge. Finally, for the Upper Salmon, we added spring scenarios for juvenile rearing to evaluate high-flow conditions, as both summer and winter are typically low-flow in that watershed.</w:t>
+        <w:t xml:space="preserve">. For all summer scenarios, we used rasters from a discharge scenario representative of low flow conditions. In the case of the Lemhi and Pahsimeroi watersheds, all spring and winter scenarios used rasters from moderate to high flow conditions. Alternatively, for the Upper Salmon, winter scenarios were analyzed using a low-flow discharge. Finally, for the Upper Salmon, we added spring scenarios for juvenile rearing to evaluate high-flow conditions, as both summer and winter are typically low-flow in that watershed.</w:t>
       </w:r>
     </w:p>
     <w:p>
@@ -2719,7 +2719,16 @@
         <w:t xml:space="preserve"> </w:t>
       </w:r>
       <w:r>
-        <w:t xml:space="preserve">shows the mean composite hydraulic suitability of pixels by species, life stage, and geomorphic reach in the Upper Lemhi valley segment. The map bears a similar story as the violin plot above. Hydraulic suitability for spawning (both species) and for steelhead rearing tends to be high (red) whereas suitability for Chinook salmon rearing tend to be low (blue).</w:t>
+        <w:t xml:space="preserve">shows the mean composite hydraulic suitability of pixels by species, life stage, and geomorphic reach in the Upper Lemhi valley segment. The results parallel those of Figure</w:t>
+      </w:r>
+      <w:r>
+        <w:t xml:space="preserve"> </w:t>
+      </w:r>
+      <w:r>
+        <w:t xml:space="preserve">3</w:t>
+      </w:r>
+      <w:r>
+        <w:t xml:space="preserve">. Hydraulic suitability for spawning (both species) and for steelhead rearing tends to be high (red) whereas suitability for Chinook salmon rearing tend to be low (blue).</w:t>
       </w:r>
     </w:p>
     <w:p>
@@ -2859,7 +2868,7 @@
         <w:t xml:space="preserve"> </w:t>
       </w:r>
       <w:r>
-        <w:t xml:space="preserve">summarizes the composite hydraulic suitability within the Lower Lemhi valley segment to support Chinook salmon spawning and juvenile rearing (summer and winter) along with the proportion of each geomorphic reach classified as simple, mixed, or complex. Again, similar to the Upper Lemhi, hydraulic suitability for spawning in the Lower Lemhi is high; similar, suitability for steelhead juvenile rearing is high (i.e., a large number of pixels have a composite suitability near or at 1). Suitability for juvenile Chinook salmon rearing in the Lower Lemhi is low. Worth noting is that reaches with a high proportion classified as simple (e.g., GR_09-11) have a very high proportion of pixels with a suitability at 0; whereas the most complex reach, GR_15, has a much larger proportion of pixels higher in the violin distribution.</w:t>
+        <w:t xml:space="preserve">summarizes the composite hydraulic suitability within the Lower Lemhi valley segment to support Chinook salmon spawning and juvenile rearing (summer and winter) along with the proportion of each geomorphic reach classified as simple, mixed, or complex. Similar to the Upper Lemhi, hydraulic suitability for spawning in the Lower Lemhi is high; likewise, suitability for steelhead juvenile rearing is high (i.e., a large number of pixels have a composite suitability approaching or eual to 1). Suitability for juvenile Chinook salmon rearing in the Lower Lemhi is low. Coincidently, reaches with a high proportion classified as simple (e.g., GR_09-11) have a very high proportion of pixels with a suitability at 0; whereas the most complex reach, GR_15, has a much larger proportion of pixels landing higher in the violin distribution.</w:t>
       </w:r>
     </w:p>
     <w:p>
@@ -2871,7 +2880,7 @@
           <wp:inline>
             <wp:extent cx="5943600" cy="5943600"/>
             <wp:effectExtent l="0" t="0" r="0" b="0"/>
-            <wp:docPr id="1" name="Picture" descr="Figure 6: Violin plots showing the distribution of composite suitability values (geometric mean of depth and velocity suitability) across geomorphic reaches in the Lpper Lemhi valley segment. Results for both Chinook salmon and steelhead and for three lifestages (adult spawning, juvenile summer rearing, juvenile winter rearing) are shown. The bottom panel shows the proportion of each geometric reach classified as simple, mixed, or complex." title=""/>
+            <wp:docPr id="1" name="Picture" descr="Figure 6: Violin plots showing the distribution of composite suitability values (geometric mean of depth and velocity suitability) across geomorphic reaches in the Upper Lemhi valley segment. Results for both Chinook salmon and steelhead and for three lifestages (adult spawning, juvenile summer rearing, juvenile winter rearing) are shown. The bottom panel shows the proportion of each geometric reach classified as simple, mixed, or complex." title=""/>
             <a:graphic>
               <a:graphicData uri="http://schemas.openxmlformats.org/drawingml/2006/picture">
                 <pic:pic>
@@ -2914,7 +2923,7 @@
         <w:pStyle w:val="ImageCaption"/>
       </w:pPr>
       <w:r>
-        <w:t xml:space="preserve">Figure 6: Violin plots showing the distribution of composite suitability values (geometric mean of depth and velocity suitability) across geomorphic reaches in the Lpper Lemhi valley segment. Results for both Chinook salmon and steelhead and for three lifestages (adult spawning, juvenile summer rearing, juvenile winter rearing) are shown. The bottom panel shows the proportion of each geometric reach classified as simple, mixed, or complex.</w:t>
+        <w:t xml:space="preserve">Figure 6: Violin plots showing the distribution of composite suitability values (geometric mean of depth and velocity suitability) across geomorphic reaches in the Upper Lemhi valley segment. Results for both Chinook salmon and steelhead and for three lifestages (adult spawning, juvenile summer rearing, juvenile winter rearing) are shown. The bottom panel shows the proportion of each geometric reach classified as simple, mixed, or complex.</w:t>
       </w:r>
     </w:p>
     <w:p>
@@ -2934,7 +2943,7 @@
         <w:t xml:space="preserve"> </w:t>
       </w:r>
       <w:r>
-        <w:t xml:space="preserve">shows the mean composite hydraulic suitability of pixels by species, life stage, and geomorphic reach in the Lower Lemhi valley segment. The Lower Lemhi map shows the same trends as the Upper Lemhi map. Hydraulic suitability for spawning and juvenile steelhead rearing is good; suitability for juvenile Chinook rearing is poor. Note that the upstream simple reaches (GR_09-11) are the deepest blue whereas the</w:t>
+        <w:t xml:space="preserve">shows the mean composite hydraulic suitability of pixels by species, life stage, and geomorphic reach in the Lower Lemhi valley segment. The Lower Lemhi map shows the same trends as the Upper Lemhi map. Hydraulic suitability for spawning and juvenile steelhead rearing is adequate; suitability for juvenile Chinook rearing is poor. Note that the upstream simple reaches (GR_09-11) are the deepest blue whereas the</w:t>
       </w:r>
       <w:r>
         <w:t xml:space="preserve"> </w:t>
@@ -2952,7 +2961,7 @@
         <w:t xml:space="preserve"> </w:t>
       </w:r>
       <w:r>
-        <w:t xml:space="preserve">complex GR_15 seems to be more suitable (lighter blue) for the juvenile Chinook rearing.</w:t>
+        <w:t xml:space="preserve">complex GR_15 seems to support higher calculated suitability (lighter blue) for juvenile Chinook rearing.</w:t>
       </w:r>
     </w:p>
     <w:p>
@@ -3037,7 +3046,7 @@
         <w:t xml:space="preserve"> </w:t>
       </w:r>
       <w:r>
-        <w:t xml:space="preserve">summarizes the composite hydraulic suitability within the Pahsimeroi valley segment to support Chinook salmon spawning and juvenile rearing (summer and winter) along with the proportion of each geomorphic reach classified as simple, mixed, or complex. Composite suitability for spawnin in the Lower Pahsimeroi tends to be low for both species, especially in the upper geomorphic reaches, GR_08 and GR_09. Although one would have to examine the depth and velocity suitability results and .tifs more closely to determine the reason, it is presumably due to high velocities given the relationships in Figures</w:t>
+        <w:t xml:space="preserve">summarizes the composite hydraulic suitability within the Pahsimeroi valley segment to support Chinook salmon spawning and juvenile rearing (summer and winter) along with the proportion of each geomorphic reach classified as simple, mixed, or complex. Composite suitability for spawning in the Lower Pahsimeroi tends to be low for both species, especially in the uppermost geomorphic reaches, GR_08 and GR_09. Given the relationships in Figures</w:t>
       </w:r>
       <w:r>
         <w:t xml:space="preserve"> </w:t>
@@ -3058,7 +3067,10 @@
         <w:t xml:space="preserve">2</w:t>
       </w:r>
       <w:r>
-        <w:t xml:space="preserve">. Suitability for juvenile Chinook rearing is still low for the Lower Pahsimeroi valley segment (same as Lemhi); however, suitability for juvenile steelhead rearing is also low, especially for GR_08 and GR_09. The mean suitability for steelhead juvenile rearing in those reaches is near 0.35 (shown in the violin plots); lower than in the Lemhi.</w:t>
+        <w:t xml:space="preserve"> </w:t>
+      </w:r>
+      <w:r>
+        <w:t xml:space="preserve">it can be assumed that this is can be attributed to higher than suitable velocities. Suitability for juvenile Chinook rearing is low within the Lower Pahsimeroi valley segment (similiar to the Lemhi); however, suitability for juvenile steelhead rearing is also low, most notable in GR_08 and GR_09. The mean suitability for steelhead juvenile rearing in those reaches is near 0.35 (shown in the violin plots); lower than in the Lemhi.</w:t>
       </w:r>
     </w:p>
     <w:p>
@@ -3133,7 +3145,16 @@
         <w:t xml:space="preserve"> </w:t>
       </w:r>
       <w:r>
-        <w:t xml:space="preserve">shows the mean composite hydraulic suitability of pixels by species, life stage, and geomorphic reach in the Pahsimeroi valley segment. The map shows a similar story as the violin plots. Hydraulic suitability for spawning is lower in the Lower Pahsimeroi valley segment than it is in either Lemhi River valley segments, presumably due to increased velocities (again, this would need to be verified by closer inspection of velocity .tifs or suitability values and/or empirical velocity data). Also, suitability for juvenile steelhead rearing is lower than in the Lemhi, at least for GR_08 and GR_09. Suitability for juvenile Chinook rearing remains low.</w:t>
+        <w:t xml:space="preserve">shows the mean composite hydraulic suitability of pixels by species, life stage, and geomorphic reach in the Pahsimeroi valley segment. The results are similar to Figure</w:t>
+      </w:r>
+      <w:r>
+        <w:t xml:space="preserve"> </w:t>
+      </w:r>
+      <w:r>
+        <w:t xml:space="preserve">9</w:t>
+      </w:r>
+      <w:r>
+        <w:t xml:space="preserve">. Hydraulic suitability for spawning is lower in the Lower Pahsimeroi valley segment than it is in either of the Lemhi River valley segments, presumably due to increased velocities (although, this would need to be verified by closer inspection of velocity .tifs or suitability values and/or empirical velocity data). Also, suitability for juvenile steelhead rearing is lower than in the Lemhi, at least for GR_08 and GR_09. Suitability for juvenile Chinook rearing also remains low.</w:t>
       </w:r>
     </w:p>
     <w:p>
@@ -3218,7 +3239,7 @@
         <w:t xml:space="preserve"> </w:t>
       </w:r>
       <w:r>
-        <w:t xml:space="preserve">summarizes the composite hydraulic suitability within the Upper Salmon valley segment to support Chinook salmon spawning and juvenile rearing (summer and winter) along with the proportion of each geomorphic reach classified as simple, mixed, or complex. Results in the Upper Salmon valley segment certainly differ from those in the Lemhi and Pahsimeroi. Composite suitability for adult spawning is mixed, although for both species there appears to be a fair distribution of pixels near 1; for Chinook, suitability seems to be better in downstream reaches (GR_07-10). Suitability for juvenile steelhead rearing tends to be high among reaches, although reaches GR_05 and GR_06 have a mean composite suitability lower than the others. Composite suitability for juvenile Chinook salmon, although mean &lt; 0.5 in all geomorphic reaches, is much higher than observed in the Lemhi or Pahsimeroi, at least for the summer and winter scenarios (spring high-flow suitability is still low). Further, juvenile Chinook rearing suitability is consistently &gt; 0.3 among all geomorphic reaches. This is likely related to geomorphic reaches in the Upper Salmon valley segment also consistently having a higher proportion of geomorphic reaches classified as complex.</w:t>
+        <w:t xml:space="preserve">summarizes the composite hydraulic suitability within the Upper Salmon valley segment to support Chinook salmon spawning and juvenile rearing (summer and winter) along with the proportion of each geomorphic reach classified as simple, mixed, or complex. Results in the Upper Salmon valley segment diverge from those in the Lemhi and Pahsimeroi. Composite suitability for adult spawning is mixed, although for both species there appears to be a fair distribution of pixels near 1; for Chinook, suitability seems to be better in the downstream reaches (GR_07-10). Suitability for juvenile steelhead rearing tends to be high among reaches, although reaches GR_05 and GR_06 have the lowest composite suitablity values of all the reaches. Composite suitability for juvenile Chinook salmon (mean &lt; 0.5 in all geomorphic reaches) is much higher than observed in the Lemhi or Pahsimeroi, at least for the summer and winter scenarios (spring high-flow suitability is still low). Further, juvenile Chinook rearing suitability is consistently &gt; 0.3 among all geomorphic reaches. This is likely attributed to geomorphic reaches in the Upper Salmon valley segment consistently having a higher proportion of geomorphic reaches classified as complex.</w:t>
       </w:r>
     </w:p>
     <w:p>
@@ -3293,7 +3314,7 @@
         <w:t xml:space="preserve"> </w:t>
       </w:r>
       <w:r>
-        <w:t xml:space="preserve">shows the mean composite hydraulic suitability of pixels by species, life stage, and geomorphic reach in the Upper Salmon valley segment. Spawning suitability appears to be lower in the Upper Salmon than in the Lemhi and Pahsimeroi; however, all reaches still seem to have areas (pixels) with high suitability. Suitability for steelhead rearing appears to be moderate. Finally, although still not high, composite suitability for juvenile Chinook salmon rearing in the Upper Salmon appears to be much greater than in the Lemhi or Pahsimeroi.</w:t>
+        <w:t xml:space="preserve">shows the mean composite hydraulic suitability of pixels by species, life stage, and geomorphic reach in the Upper Salmon valley segment. Spawning suitability appears to be lower in the Upper Salmon than in the Lemhi and Pahsimeroi; however, all reaches still appear to have areas (pixels) with high suitability. Suitability for steelhead rearing appears to be moderate. Finally, although still not high, composite suitability for juvenile Chinook salmon rearing in the Upper Salmon appears to be much greater than in the Lemhi or Pahsimeroi.</w:t>
       </w:r>
     </w:p>
     <w:p>
@@ -3376,19 +3397,43 @@
         <w:pStyle w:val="FirstParagraph"/>
       </w:pPr>
       <w:r>
-        <w:t xml:space="preserve">Using the HSI curves available from Maret et al. (2006) and the modeled depth and velocity rasters in Table</w:t>
-      </w:r>
-      <w:r>
-        <w:t xml:space="preserve"> </w:t>
-      </w:r>
-      <w:r>
-        <w:t xml:space="preserve">1</w:t>
-      </w:r>
-      <w:r>
-        <w:t xml:space="preserve"> </w:t>
-      </w:r>
-      <w:r>
-        <w:t xml:space="preserve">hydraulic habitat does not appear to be limiting for spawning for Chinook salmon or steelhead in the three watershed evaluated. This corroborates the findings in the IRA (Idaho OSC Team 2019) where they did not find spawning habitat capacity to be limiting to support contemporary escapement estimates in those areas or recovery goals. The results provided here provide an additional line of evidence that a lack of available spawning habitat or conditions does not appear to be limiting for the recovery of Chinook salmon or steelhead in the watersheds of interest. However, although out of the scope of this document, that is not to say that the incubation or emergence life stages following spawning may not be limited. Fine sedimentation in the target watersheds and in the Upper Salmon Subbasin as a whole remains a concern as it can reduce oxygenation of eggs and affect hyporheic flow.</w:t>
+        <w:t xml:space="preserve">Of the three watersheds and four valley segments evaluated, the Pahsimeroi appears to have the lowest suitability for both Chinook and steelhead spawning where the majority of the model domain for reaches GR_08 and GR_09 illustrating a 0 composite suitability, but as you move downstream in the watershed to GR_10, the suitability is much improved. Hydraulic habitat does not appear to be limiting for spawning for Chinook salmon or steelhead within the two Lemhi valley segments analyzed. The Upper Salmon valley segment has mixed suitability results; primarily where there is increasing</w:t>
+      </w:r>
+      <w:r>
+        <w:t xml:space="preserve"> </w:t>
+      </w:r>
+      <w:r>
+        <w:t xml:space="preserve">‘</w:t>
+      </w:r>
+      <w:r>
+        <w:t xml:space="preserve">Complex</w:t>
+      </w:r>
+      <w:r>
+        <w:t xml:space="preserve">’</w:t>
+      </w:r>
+      <w:r>
+        <w:t xml:space="preserve"> </w:t>
+      </w:r>
+      <w:r>
+        <w:t xml:space="preserve">geomorphic character, the number of suitable grid cells also increases. Reaches GR_04, GR_05, and GR_06 appear to have the lowest quality spawning habitat for both steelhead and Chinook salmon within the Upper Salmon valley segment. It is likely that the decrease in</w:t>
+      </w:r>
+      <w:r>
+        <w:t xml:space="preserve"> </w:t>
+      </w:r>
+      <w:r>
+        <w:t xml:space="preserve">‘</w:t>
+      </w:r>
+      <w:r>
+        <w:t xml:space="preserve">Complex</w:t>
+      </w:r>
+      <w:r>
+        <w:t xml:space="preserve">’</w:t>
+      </w:r>
+      <w:r>
+        <w:t xml:space="preserve"> </w:t>
+      </w:r>
+      <w:r>
+        <w:t xml:space="preserve">geomorphic character is related to an increase in velocity, resulting in unsuitable spawning due to velocities being too high. This corroborates the findings in the IRA (Idaho OSC Team 2019) where they found that spawning habitat capacity was not limiting to support contemporary escapement estimates in those areas or reach recovery goals. The results illustrated here provide an additional line of evidence; these valley segments support adequate spawning suitability based on hydraulics (depth, velocity) and spawning conditions do not appear to be limiting population recovery of the two species of interest. Although out of the scope of this document, it may be possible that the incubation or emergence life stages following spawning may or may not be limited by the habitat. Fine sedimentation in the target watersheds and in the Upper Salmon Subbasin as a whole remains a concern as it can reduce oxygenation of eggs and affect hyporheic flow, reducing egg survival.</w:t>
       </w:r>
     </w:p>
     <w:p>
@@ -3416,16 +3461,94 @@
         <w:pStyle w:val="FirstParagraph"/>
       </w:pPr>
       <w:r>
-        <w:t xml:space="preserve">For steelhead, hydraulic habitat, for the most part, does not appear to be limiting for either summer or winter rearing; again, this is assuming the depth and velocity suitability curves from Maret et al. (2006) and the depth and velocity rasters from Table</w:t>
-      </w:r>
-      <w:r>
-        <w:t xml:space="preserve"> </w:t>
-      </w:r>
-      <w:r>
-        <w:t xml:space="preserve">1</w:t>
-      </w:r>
-      <w:r>
-        <w:t xml:space="preserve">. Modeled depths and velocities within the scenarios evaluated appear to be largely within the ranges considered suitable for steelhead rearing in the target watersheds. An exception appears to be the GR_08 and GR_09 reaches in the lower Pahsimeroi where the mean composite suitability values fall below 0.5 (Figure</w:t>
+        <w:t xml:space="preserve">For steelhead, hydraulic habitat quality and quantity does not appear to be limiting for either summer or winter rearing within the upper and lower Lemhi; the majority of composite suitability grid cells fall at or above 0.9. The majority of stream length in the upper Lemhi is characterized as</w:t>
+      </w:r>
+      <w:r>
+        <w:t xml:space="preserve"> </w:t>
+      </w:r>
+      <w:r>
+        <w:t xml:space="preserve">‘</w:t>
+      </w:r>
+      <w:r>
+        <w:t xml:space="preserve">Complex</w:t>
+      </w:r>
+      <w:r>
+        <w:t xml:space="preserve">’</w:t>
+      </w:r>
+      <w:r>
+        <w:t xml:space="preserve">, but the results within the lower Lemhi appear to be the opposite, where the stream length is characterized as</w:t>
+      </w:r>
+      <w:r>
+        <w:t xml:space="preserve"> </w:t>
+      </w:r>
+      <w:r>
+        <w:t xml:space="preserve">‘</w:t>
+      </w:r>
+      <w:r>
+        <w:t xml:space="preserve">Mixed</w:t>
+      </w:r>
+      <w:r>
+        <w:t xml:space="preserve">’</w:t>
+      </w:r>
+      <w:r>
+        <w:t xml:space="preserve"> </w:t>
+      </w:r>
+      <w:r>
+        <w:t xml:space="preserve">or</w:t>
+      </w:r>
+      <w:r>
+        <w:t xml:space="preserve"> </w:t>
+      </w:r>
+      <w:r>
+        <w:t xml:space="preserve">‘</w:t>
+      </w:r>
+      <w:r>
+        <w:t xml:space="preserve">Simplified</w:t>
+      </w:r>
+      <w:r>
+        <w:t xml:space="preserve">’</w:t>
+      </w:r>
+      <w:r>
+        <w:t xml:space="preserve"> </w:t>
+      </w:r>
+      <w:r>
+        <w:t xml:space="preserve">for most of the valley segment. The results of the Upper Salmon are mixed, with much of the modelling domain resulting in suitability at or above 0.5 for Summer, Winter, and Spring rearing. As you move downstream within the valley segment the percent of</w:t>
+      </w:r>
+      <w:r>
+        <w:t xml:space="preserve"> </w:t>
+      </w:r>
+      <w:r>
+        <w:t xml:space="preserve">‘</w:t>
+      </w:r>
+      <w:r>
+        <w:t xml:space="preserve">Complex</w:t>
+      </w:r>
+      <w:r>
+        <w:t xml:space="preserve">’</w:t>
+      </w:r>
+      <w:r>
+        <w:t xml:space="preserve"> </w:t>
+      </w:r>
+      <w:r>
+        <w:t xml:space="preserve">geomorphic type decrease, however that doesnot appear to be driving a parallel reduction in juvenile steelhead reaering. The majority of juvenile Spring rearing is near or at 0 composite suitability, but this is expected during high flows where the mainstem channel would have extremely high velocities due to Spring runoff. The Pahsimeroi river had the lowest amount and quality of suitable juvenile rearing for both SUmmer and Winter scenarios in reach GR_08, but reach GR_09 and GR_10 illustrate similiar results to the Lemhi river with the many of grid cell composite suitability falling at or above 0.9. As the percent of</w:t>
+      </w:r>
+      <w:r>
+        <w:t xml:space="preserve"> </w:t>
+      </w:r>
+      <w:r>
+        <w:t xml:space="preserve">‘</w:t>
+      </w:r>
+      <w:r>
+        <w:t xml:space="preserve">Complex</w:t>
+      </w:r>
+      <w:r>
+        <w:t xml:space="preserve">’</w:t>
+      </w:r>
+      <w:r>
+        <w:t xml:space="preserve"> </w:t>
+      </w:r>
+      <w:r>
+        <w:t xml:space="preserve">geomorphic character increases within the Pahsimeroi the amount of suitable rearing habitat also increase. when compared to the other scenarios and species (Chinook salmon) analyzed. Modeled depths and velocities within the scenarios evaluated appear to be largely within the ranges considered suitable for steelhead rearing in the target watersheds. An exception is the GR_08 and GR_09 reaches in the lower Pahsimeroi where the mean composite suitability values fall below 0.5 (Figure</w:t>
       </w:r>
       <w:r>
         <w:t xml:space="preserve"> </w:t>
@@ -3434,7 +3557,7 @@
         <w:t xml:space="preserve">8</w:t>
       </w:r>
       <w:r>
-        <w:t xml:space="preserve">), presumably due to high velocities there. In addition, there are two reaches in the Upper Salmon (GR_05 and GR_06) where mean suitability is decreased; however, mean composites there remain above 0.5 (Figure</w:t>
+        <w:t xml:space="preserve">), presumably due to high velocities in those locations. This area of the Pahsimeroi has the lowest mean habitat hydraulic habitat quality for all reaches and steelhead scenariosIn addition, there are two reaches in the Upper Salmon (GR_05 and GR_06) where mean suitability is decreased; however, mean composites there remain above 0.5 (Figure</w:t>
       </w:r>
       <w:r>
         <w:t xml:space="preserve"> </w:t>
@@ -3461,7 +3584,7 @@
         <w:pStyle w:val="FirstParagraph"/>
       </w:pPr>
       <w:r>
-        <w:t xml:space="preserve">Hydraulic habitat appears to be poor for juvenile Chinook salmon rearing in all three watersheds with the exception being the Upper Salmon valley segment during the summer and winter scenarios evaluated, although mean composite suitability values remained below 0.5 even there (Figure</w:t>
+        <w:t xml:space="preserve">Hydraulic habitat appears to be poor for juvenile Chinook salmon rearing in all three watersheds with the exception being the Upper Salmon valley segment during the summer and winter scenarios evaluated. Although mean composite suitability values remain below 0.5 even in the Upper Salmon (Figure</w:t>
       </w:r>
       <w:r>
         <w:t xml:space="preserve"> </w:t>
@@ -3497,7 +3620,7 @@
         <w:t xml:space="preserve">8</w:t>
       </w:r>
       <w:r>
-        <w:t xml:space="preserve">). This corroborates findings in the IRA where Chinook salmon juvenile rearing was identified as the most limited species by life stage combination evaluated there and provides an additional line of evidence that a lack of suitable habitat for juvenile Chinook salmon is a concern in the Upper Salmon Subbasin. It is of interest that areas of suitable modeled depths and velocities were identified among geomorphic reaches in the Upper Salmon valley segment (at least for the summer and winter low-flows); the resulting depth, velocity, and composite suitability .tifs for those reaches could be further inspected to identify characteristics that allow for suitable depths and velocities. With that said, composite suitabilities in the spring high-flow scenario evaluated in the Upper Salmon subbasin were poor.</w:t>
+        <w:t xml:space="preserve">). These results parallel findings in the IRA where Chinook salmon juvenile rearing was identified as the most limited species and stage combination evaluated in that study. These results provide an additional line of evidence that a lack of suitable habitat for juvenile Chinook salmon is a concern in the Upper Salmon Subbasin. It is of interest that areas of suitable modeled depths and velocities were identified among geomorphic reaches in the Upper Salmon valley segment (at least for the summer and winter low-flows); the resulting depth, velocity, and composite suitability .tifs for those reaches could be further inspected to identify characteristics that allow for suitable depths and velocities. With that said, composite suitabilities in the spring high-flow scenario evaluated in the Upper Salmon subbasin were poor, which is to be expected.</w:t>
       </w:r>
     </w:p>
     <w:p>
@@ -3515,7 +3638,7 @@
         <w:pStyle w:val="FirstParagraph"/>
       </w:pPr>
       <w:r>
-        <w:t xml:space="preserve">This document provides a baseline of existing hydraulic conditions for the 4 MRA valley segments of interest. Summaries provided here could be used, if desired, for project prioritization. The raw composite suitability values are available in the</w:t>
+        <w:t xml:space="preserve">This document provides a baseline of existing hydraulic conditions for the 4 MRA valley segments of interest in adittion to the entirety of the available LiDAR and numerical modelling domain within the Upper Salmon Subbasin. Summaries provided here could be used, if desired, for project prioritization. The raw composite suitability values are available in the</w:t>
       </w:r>
       <w:r>
         <w:t xml:space="preserve"> </w:t>
@@ -3547,25 +3670,7 @@
         <w:t xml:space="preserve"> </w:t>
       </w:r>
       <w:r>
-        <w:t xml:space="preserve">and the resulting depth, velocity, and composite suitability raster .tifs are available from the authors. Further, inspection of areas with high composite suitabilities for a given species by life stage combination could be used to identify characteristics that may provide for suitable depths and velocities, and perhaps, be used to describe target condtions (recognizing that the baseline of</w:t>
-      </w:r>
-      <w:r>
-        <w:t xml:space="preserve"> </w:t>
-      </w:r>
-      <w:r>
-        <w:t xml:space="preserve">‘</w:t>
-      </w:r>
-      <w:r>
-        <w:t xml:space="preserve">target conditions</w:t>
-      </w:r>
-      <w:r>
-        <w:t xml:space="preserve">’</w:t>
-      </w:r>
-      <w:r>
-        <w:t xml:space="preserve"> </w:t>
-      </w:r>
-      <w:r>
-        <w:t xml:space="preserve">given contemporary habitat may still be poorer than habitat that was available before anthropogenic influence). Results provided here can be used in the upcoming MRA reports to help describe existing and target conditions.</w:t>
+        <w:t xml:space="preserve">and the resulting depth, velocity, and composite suitability raster .tifs are available from the authors. Further, inspection of areas with high composite suitabilities for a given species by life stage combination could be used to identify characteristics that may provide relatively greater amounts and quality of depths and velocities, and perhaps, be used to describe relative target condtions. All of these habitat suitability results should be considered relative when trying to evaluate target conditions because the baseline of target conditions, given contemporary habitat, may still be poorer than habitat conditions available before anthropogenic influence. Results provided here can be used in the upcoming MRA reports to help describe existing and target conditions.</w:t>
       </w:r>
     </w:p>
     <w:p>
@@ -3581,6 +3686,14 @@
     <w:p>
       <w:pPr>
         <w:pStyle w:val="FirstParagraph"/>
+      </w:pPr>
+      <w:r>
+        <w:t xml:space="preserve">Borden, C. (2016). Lemhi River Basin Model Supporting Documentation. Centered Consulting International report for the State of Idaho Office of Species Conservation, March 2016, 80 p.</w:t>
+      </w:r>
+    </w:p>
+    <w:p>
+      <w:pPr>
+        <w:pStyle w:val="BodyText"/>
       </w:pPr>
       <w:r>
         <w:t xml:space="preserve">Idaho OSC Team (Idaho Governor’s Office of Species Conservation and partners). 2019. Upper Salmon Subbasin Habitat Integrated Rehabilitation Assessment. Assessment prepared for and with the U.S. Department of the Interior, Bureau of Reclamation. June 2019. 625 pp.</w:t>
@@ -3612,6 +3725,28 @@
           <w:t xml:space="preserve">https://www.R-project.org/</w:t>
         </w:r>
       </w:hyperlink>
+    </w:p>
+    <w:p>
+      <w:pPr>
+        <w:pStyle w:val="BodyText"/>
+      </w:pPr>
+      <w:r>
+        <w:t xml:space="preserve">Tonina, D., McKean, J.A., Benjankar, R.M., Wright, W., Goode, J.R., Chen, Q., Reeder, W.J., Carmichael, R.A., and Edmondson, M.R. 2018. Mapping river bathymetries: evaluating topobathymetric LiDAR survey. Earth Surf. Process. Landforms.</w:t>
+      </w:r>
+      <w:r>
+        <w:t xml:space="preserve"> </w:t>
+      </w:r>
+      <w:hyperlink r:id="rId51">
+        <w:r>
+          <w:rPr>
+            <w:rStyle w:val="Hyperlink"/>
+          </w:rPr>
+          <w:t xml:space="preserve">doi:10.1002/esp.4513</w:t>
+        </w:r>
+      </w:hyperlink>
+      <w:r>
+        <w:t xml:space="preserve">.</w:t>
+      </w:r>
     </w:p>
     <w:sectPr>
       <w:headerReference w:type="even" r:id="rId10"/>

</xml_diff>